<commit_message>
updates en el informe sobre la bomba de agua
</commit_message>
<xml_diff>
--- a/Informe-Final/Informe Final SMARTE.docx
+++ b/Informe-Final/Informe Final SMARTE.docx
@@ -126,6 +126,8 @@
         </w:rPr>
         <w:t>Informe Final</w:t>
       </w:r>
+      <w:bookmarkStart w:id="0" w:name="_GoBack"/>
+      <w:bookmarkEnd w:id="0"/>
     </w:p>
     <w:p>
       <w:pPr>
@@ -234,15 +236,7 @@
           <w:szCs w:val="24"/>
           <w:lang w:val="es-ES"/>
         </w:rPr>
-        <w:t>Esteban Andrés</w:t>
-      </w:r>
-      <w:r>
-        <w:rPr>
-          <w:sz w:val="24"/>
-          <w:szCs w:val="24"/>
-          <w:lang w:val="es-ES"/>
-        </w:rPr>
-        <w:t xml:space="preserve"> </w:t>
+        <w:t xml:space="preserve">Esteban Andrés </w:t>
       </w:r>
       <w:proofErr w:type="spellStart"/>
       <w:r>
@@ -535,14 +529,6 @@
           <w:lang w:val="es-ES"/>
         </w:rPr>
         <w:tab/>
-      </w:r>
-      <w:r>
-        <w:rPr>
-          <w:bCs/>
-          <w:sz w:val="24"/>
-          <w:szCs w:val="24"/>
-          <w:lang w:val="es-ES"/>
-        </w:rPr>
         <w:t>Pablo Martin</w:t>
       </w:r>
       <w:r>
@@ -1340,7 +1326,7 @@
           <w:szCs w:val="28"/>
         </w:rPr>
       </w:pPr>
-      <w:bookmarkStart w:id="0" w:name="_Hlk12187411"/>
+      <w:bookmarkStart w:id="1" w:name="_Hlk12187411"/>
       <w:r>
         <w:rPr>
           <w:rStyle w:val="IntenseEmphasis"/>
@@ -1365,8 +1351,6 @@
           <w:szCs w:val="28"/>
         </w:rPr>
       </w:pPr>
-      <w:bookmarkStart w:id="1" w:name="_GoBack"/>
-      <w:bookmarkEnd w:id="1"/>
       <w:r>
         <w:rPr>
           <w:i/>
@@ -2534,7 +2518,7 @@
         </mc:AlternateContent>
       </w:r>
     </w:p>
-    <w:bookmarkEnd w:id="0"/>
+    <w:bookmarkEnd w:id="1"/>
     <w:p>
       <w:pPr>
         <w:rPr>
@@ -2633,7 +2617,6 @@
       <w:bookmarkStart w:id="2" w:name="_Hlk12087125"/>
       <w:r>
         <w:rPr>
-          <w:rStyle w:val="NormalWeb"/>
           <w:sz w:val="28"/>
           <w:szCs w:val="28"/>
         </w:rPr>
@@ -10497,7 +10480,6 @@
           <w:color w:val="281F18"/>
           <w:sz w:val="24"/>
           <w:szCs w:val="24"/>
-          <w:lang w:val="en-US"/>
         </w:rPr>
         <w:tab/>
       </w:r>
@@ -11578,850 +11560,95 @@
           <w:szCs w:val="24"/>
         </w:rPr>
       </w:pPr>
-    </w:p>
-    <w:p>
-      <w:pPr>
-        <w:jc w:val="both"/>
-        <w:rPr>
-          <w:rFonts w:eastAsia="Times New Roman" w:cs="Arial"/>
-          <w:color w:val="281F18"/>
-          <w:sz w:val="24"/>
-          <w:szCs w:val="24"/>
-        </w:rPr>
-      </w:pPr>
-    </w:p>
-    <w:p>
-      <w:pPr>
-        <w:jc w:val="both"/>
-        <w:rPr>
-          <w:sz w:val="24"/>
-          <w:szCs w:val="24"/>
-        </w:rPr>
-      </w:pPr>
-      <w:r>
-        <w:rPr>
-          <w:sz w:val="24"/>
-          <w:szCs w:val="24"/>
-        </w:rPr>
-        <w:br w:type="page"/>
-      </w:r>
-    </w:p>
-    <w:p>
-      <w:pPr>
-        <w:jc w:val="both"/>
-        <w:rPr>
-          <w:b/>
-          <w:bCs/>
-          <w:sz w:val="28"/>
-          <w:szCs w:val="28"/>
-        </w:rPr>
-      </w:pPr>
-      <w:r>
-        <w:rPr>
-          <w:b/>
-          <w:bCs/>
-          <w:sz w:val="28"/>
-          <w:szCs w:val="28"/>
-        </w:rPr>
-        <w:lastRenderedPageBreak/>
-        <w:t>Android</w:t>
-      </w:r>
-    </w:p>
-    <w:p>
-      <w:pPr>
+      <w:r>
+        <w:rPr>
+          <w:rFonts w:eastAsia="Times New Roman" w:cs="Arial"/>
+          <w:color w:val="281F18"/>
+          <w:sz w:val="24"/>
+          <w:szCs w:val="24"/>
+        </w:rPr>
+        <w:t xml:space="preserve">La bomba de agua es del tipo sumergible y trabaja con 5v, una de las mas pequeñas que se pueden conseguir. Al sumergir encontrarse la bomba sumergida en el agua, cuando el relé activa la bomba, las aspas comienzan a girar absorbiendo agua y expulsándola por el orificio superior. En el orificio superior se encuentra conectada una manguera que desemboca en el mate, junto al orificio por donde se sirve el mate y la yerba. </w:t>
+      </w:r>
+    </w:p>
+    <w:p>
+      <w:pPr>
+        <w:tabs>
+          <w:tab w:val="left" w:pos="1710"/>
+          <w:tab w:val="left" w:pos="5580"/>
+        </w:tabs>
         <w:ind w:firstLine="720"/>
         <w:jc w:val="both"/>
         <w:rPr>
-          <w:sz w:val="24"/>
-          <w:szCs w:val="24"/>
-        </w:rPr>
-      </w:pPr>
-      <w:r>
-        <w:rPr>
-          <w:sz w:val="24"/>
-          <w:szCs w:val="24"/>
-        </w:rPr>
-        <w:t>El objetivo principal de la aplicación es interactuar con el SE de manera remota. La aplicación permite controlar los actuadores del Sistema embebido de manera manual o</w:t>
-      </w:r>
-      <w:r>
-        <w:rPr>
-          <w:sz w:val="24"/>
-          <w:szCs w:val="24"/>
-        </w:rPr>
-        <w:t xml:space="preserve"> de manera </w:t>
-      </w:r>
-      <w:proofErr w:type="spellStart"/>
-      <w:r>
-        <w:rPr>
-          <w:sz w:val="24"/>
-          <w:szCs w:val="24"/>
-        </w:rPr>
-        <w:t>automatica</w:t>
-      </w:r>
-      <w:proofErr w:type="spellEnd"/>
-      <w:r>
-        <w:rPr>
-          <w:sz w:val="24"/>
-          <w:szCs w:val="24"/>
-        </w:rPr>
-        <w:t xml:space="preserve"> basado en perfiles predefinidos.</w:t>
-      </w:r>
-    </w:p>
-    <w:p>
-      <w:pPr>
+          <w:rFonts w:eastAsia="Times New Roman" w:cs="Arial"/>
+          <w:color w:val="281F18"/>
+          <w:sz w:val="24"/>
+          <w:szCs w:val="24"/>
+        </w:rPr>
+      </w:pPr>
+      <w:r>
+        <w:rPr>
+          <w:rFonts w:eastAsia="Times New Roman" w:cs="Arial"/>
+          <w:color w:val="281F18"/>
+          <w:sz w:val="24"/>
+          <w:szCs w:val="24"/>
+        </w:rPr>
+        <w:tab/>
+        <w:t>Bomba de Agu</w:t>
+      </w:r>
+      <w:r>
+        <w:rPr>
+          <w:rFonts w:eastAsia="Times New Roman" w:cs="Arial"/>
+          <w:color w:val="281F18"/>
+          <w:sz w:val="24"/>
+          <w:szCs w:val="24"/>
+        </w:rPr>
+        <w:t>a</w:t>
+      </w:r>
+      <w:r>
+        <w:rPr>
+          <w:rFonts w:eastAsia="Times New Roman" w:cs="Arial"/>
+          <w:color w:val="281F18"/>
+          <w:sz w:val="24"/>
+          <w:szCs w:val="24"/>
+        </w:rPr>
+        <w:tab/>
+        <w:t>Relé Arduino</w:t>
+      </w:r>
+    </w:p>
+    <w:p>
+      <w:pPr>
+        <w:tabs>
+          <w:tab w:val="left" w:pos="720"/>
+          <w:tab w:val="left" w:pos="1530"/>
+          <w:tab w:val="left" w:pos="5400"/>
+        </w:tabs>
         <w:ind w:firstLine="720"/>
         <w:jc w:val="both"/>
         <w:rPr>
-          <w:sz w:val="24"/>
-          <w:szCs w:val="24"/>
-        </w:rPr>
-      </w:pPr>
-      <w:r>
-        <w:rPr>
-          <w:sz w:val="24"/>
-          <w:szCs w:val="24"/>
-        </w:rPr>
-        <w:t>El usuario tiene la posibilidad de crear su propio perfil, eligiendo cantidad de yerba y azúcar que desea para poder hacer uso del modo automático de cebado y solo ocuparse de servir el agua.</w:t>
-      </w:r>
-    </w:p>
-    <w:p>
-      <w:pPr>
-        <w:ind w:firstLine="720"/>
-        <w:jc w:val="both"/>
-        <w:rPr>
-          <w:sz w:val="24"/>
-          <w:szCs w:val="24"/>
-        </w:rPr>
-      </w:pPr>
-      <w:r>
-        <w:rPr>
-          <w:sz w:val="24"/>
-          <w:szCs w:val="24"/>
-        </w:rPr>
-        <w:t xml:space="preserve">La sección de estadísticas presenta de manera amigable la cantidad de mate tomado y azúcar consumida. Los valores tomados se utilizan para alertar al usuario en el caso de que haya consumido más azúcar de la recomendada por día. Todos los cálculos se realizan en un </w:t>
-      </w:r>
-      <w:proofErr w:type="spellStart"/>
-      <w:r>
-        <w:rPr>
-          <w:sz w:val="24"/>
-          <w:szCs w:val="24"/>
-        </w:rPr>
-        <w:t>thread</w:t>
-      </w:r>
-      <w:proofErr w:type="spellEnd"/>
-      <w:r>
-        <w:rPr>
-          <w:sz w:val="24"/>
-          <w:szCs w:val="24"/>
-        </w:rPr>
-        <w:t xml:space="preserve"> separado utilizando </w:t>
-      </w:r>
-      <w:proofErr w:type="spellStart"/>
-      <w:r>
-        <w:rPr>
-          <w:sz w:val="24"/>
-          <w:szCs w:val="24"/>
-        </w:rPr>
-        <w:t>AsyncTask</w:t>
-      </w:r>
-      <w:proofErr w:type="spellEnd"/>
-      <w:r>
-        <w:rPr>
-          <w:sz w:val="24"/>
-          <w:szCs w:val="24"/>
-        </w:rPr>
-        <w:t>.</w:t>
-      </w:r>
-    </w:p>
-    <w:p>
-      <w:pPr>
-        <w:ind w:firstLine="720"/>
-        <w:jc w:val="both"/>
-        <w:rPr>
-          <w:rFonts w:eastAsia="Times New Roman" w:cs="Arial"/>
-          <w:color w:val="281F18"/>
-          <w:sz w:val="24"/>
-          <w:szCs w:val="24"/>
-        </w:rPr>
-      </w:pPr>
-    </w:p>
-    <w:p>
-      <w:pPr>
-        <w:jc w:val="both"/>
-        <w:rPr>
-          <w:b/>
-          <w:bCs/>
-          <w:sz w:val="28"/>
-          <w:szCs w:val="28"/>
-        </w:rPr>
-      </w:pPr>
-      <w:r>
-        <w:rPr>
-          <w:b/>
-          <w:bCs/>
-          <w:sz w:val="28"/>
-          <w:szCs w:val="28"/>
-        </w:rPr>
-        <w:t>Limitaciones del producto</w:t>
-      </w:r>
-    </w:p>
-    <w:p>
-      <w:pPr>
-        <w:pStyle w:val="ListParagraph"/>
-        <w:ind w:left="0" w:firstLine="720"/>
-        <w:jc w:val="both"/>
-        <w:rPr>
-          <w:sz w:val="24"/>
-          <w:szCs w:val="24"/>
-        </w:rPr>
-      </w:pPr>
-      <w:r>
-        <w:rPr>
-          <w:sz w:val="24"/>
-          <w:szCs w:val="24"/>
-        </w:rPr>
-        <w:t>A continuación, se detallan las limitaciones del prototipo:</w:t>
-      </w:r>
-    </w:p>
-    <w:p>
-      <w:pPr>
-        <w:pStyle w:val="ListParagraph"/>
-        <w:numPr>
-          <w:ilvl w:val="0"/>
-          <w:numId w:val="18"/>
-        </w:numPr>
-        <w:jc w:val="both"/>
-        <w:rPr>
-          <w:sz w:val="24"/>
-          <w:szCs w:val="24"/>
-        </w:rPr>
-      </w:pPr>
-      <w:r>
-        <w:rPr>
-          <w:sz w:val="24"/>
-          <w:szCs w:val="24"/>
-        </w:rPr>
-        <w:t>La utilización de agua caliente, un calentador de agua y un sensor de temperatura acorde. La limitación no es por el prototipo en sí, sino por un tema de riesgos al manejar agua a tan alta temperatura. Sin embargo, al ser un prototipo, se solucion</w:t>
-      </w:r>
-      <w:r>
-        <w:rPr>
-          <w:sz w:val="24"/>
-          <w:szCs w:val="24"/>
-        </w:rPr>
-        <w:t>ó</w:t>
-      </w:r>
-      <w:r>
-        <w:rPr>
-          <w:sz w:val="24"/>
-          <w:szCs w:val="24"/>
-        </w:rPr>
-        <w:t xml:space="preserve"> utilizando sensores de humedad relativos aumentando la temperatura con un secador de pelo o alguna otra fuente de calor disponible</w:t>
-      </w:r>
-      <w:r>
-        <w:rPr>
-          <w:sz w:val="24"/>
-          <w:szCs w:val="24"/>
-        </w:rPr>
-        <w:t>. E</w:t>
-      </w:r>
-      <w:r>
-        <w:rPr>
-          <w:sz w:val="24"/>
-          <w:szCs w:val="24"/>
-        </w:rPr>
-        <w:t xml:space="preserve">l calentador de agua </w:t>
-      </w:r>
-      <w:r>
-        <w:rPr>
-          <w:sz w:val="24"/>
-          <w:szCs w:val="24"/>
-        </w:rPr>
-        <w:t xml:space="preserve">se emuló </w:t>
-      </w:r>
-      <w:r>
-        <w:rPr>
-          <w:sz w:val="24"/>
-          <w:szCs w:val="24"/>
-        </w:rPr>
-        <w:t>utilizando</w:t>
-      </w:r>
-      <w:r>
-        <w:rPr>
-          <w:sz w:val="24"/>
-          <w:szCs w:val="24"/>
-        </w:rPr>
-        <w:t xml:space="preserve"> </w:t>
-      </w:r>
-      <w:proofErr w:type="spellStart"/>
-      <w:r>
-        <w:rPr>
-          <w:sz w:val="24"/>
-          <w:szCs w:val="24"/>
-        </w:rPr>
-        <w:t>LEDs</w:t>
-      </w:r>
-      <w:proofErr w:type="spellEnd"/>
-      <w:r>
-        <w:rPr>
-          <w:sz w:val="24"/>
-          <w:szCs w:val="24"/>
-        </w:rPr>
-        <w:t xml:space="preserve"> con señal </w:t>
-      </w:r>
-      <w:r>
-        <w:rPr>
-          <w:sz w:val="24"/>
-          <w:szCs w:val="24"/>
-        </w:rPr>
-        <w:t>PWM.</w:t>
-      </w:r>
-    </w:p>
-    <w:p>
-      <w:pPr>
-        <w:pStyle w:val="ListParagraph"/>
-        <w:numPr>
-          <w:ilvl w:val="0"/>
-          <w:numId w:val="18"/>
-        </w:numPr>
-        <w:jc w:val="both"/>
-        <w:rPr>
-          <w:sz w:val="24"/>
-          <w:szCs w:val="24"/>
-        </w:rPr>
-      </w:pPr>
-      <w:r>
-        <w:rPr>
-          <w:sz w:val="24"/>
-          <w:szCs w:val="24"/>
-        </w:rPr>
-        <w:t>Debido a la potencia de la bomba de agua, al activarla, producía ruido en el resto de los sensores y actuadores lo que hacia que los servos sg90 se activaran al mismo tiempo que la bomba. Para poder solucionar este inconveniente, se utilizó para la bomba un</w:t>
-      </w:r>
-      <w:r>
-        <w:rPr>
-          <w:sz w:val="24"/>
-          <w:szCs w:val="24"/>
-        </w:rPr>
-        <w:t>a</w:t>
-      </w:r>
-      <w:r>
-        <w:rPr>
-          <w:sz w:val="24"/>
-          <w:szCs w:val="24"/>
-        </w:rPr>
-        <w:t xml:space="preserve"> </w:t>
-      </w:r>
-      <w:proofErr w:type="spellStart"/>
-      <w:r>
-        <w:rPr>
-          <w:sz w:val="24"/>
-          <w:szCs w:val="24"/>
-        </w:rPr>
-        <w:t>P</w:t>
-      </w:r>
-      <w:r>
-        <w:rPr>
-          <w:sz w:val="24"/>
-          <w:szCs w:val="24"/>
-        </w:rPr>
-        <w:t>rotoboard</w:t>
-      </w:r>
-      <w:proofErr w:type="spellEnd"/>
-      <w:r>
-        <w:rPr>
-          <w:sz w:val="24"/>
-          <w:szCs w:val="24"/>
-        </w:rPr>
-        <w:t xml:space="preserve"> distint</w:t>
-      </w:r>
-      <w:r>
-        <w:rPr>
-          <w:sz w:val="24"/>
-          <w:szCs w:val="24"/>
-        </w:rPr>
-        <w:t>a</w:t>
-      </w:r>
-      <w:r>
-        <w:rPr>
-          <w:sz w:val="24"/>
-          <w:szCs w:val="24"/>
-        </w:rPr>
-        <w:t xml:space="preserve"> y una fuente de alimentación distinta donde el único contacto con el resto del circuito se daba a través </w:t>
-      </w:r>
-      <w:r>
-        <w:rPr>
-          <w:sz w:val="24"/>
-          <w:szCs w:val="24"/>
-        </w:rPr>
-        <w:t>de un</w:t>
-      </w:r>
-      <w:r>
-        <w:rPr>
-          <w:sz w:val="24"/>
-          <w:szCs w:val="24"/>
-        </w:rPr>
-        <w:t xml:space="preserve"> relé.</w:t>
-      </w:r>
-    </w:p>
-    <w:p>
-      <w:pPr>
-        <w:pStyle w:val="ListParagraph"/>
-        <w:ind w:left="0"/>
-        <w:jc w:val="both"/>
-        <w:rPr>
-          <w:sz w:val="24"/>
-          <w:szCs w:val="24"/>
-        </w:rPr>
-      </w:pPr>
-    </w:p>
-    <w:p>
-      <w:pPr>
-        <w:jc w:val="both"/>
-        <w:rPr>
-          <w:b/>
-          <w:bCs/>
-          <w:sz w:val="28"/>
-          <w:szCs w:val="28"/>
-        </w:rPr>
-      </w:pPr>
-      <w:r>
-        <w:rPr>
-          <w:b/>
-          <w:bCs/>
-          <w:sz w:val="28"/>
-          <w:szCs w:val="28"/>
-        </w:rPr>
-        <w:t>Mejoras al producto</w:t>
-      </w:r>
-    </w:p>
-    <w:p>
-      <w:pPr>
-        <w:ind w:firstLine="720"/>
-        <w:jc w:val="both"/>
-        <w:rPr>
-          <w:sz w:val="24"/>
-          <w:szCs w:val="24"/>
-        </w:rPr>
-      </w:pPr>
-      <w:r>
-        <w:rPr>
-          <w:sz w:val="24"/>
-          <w:szCs w:val="24"/>
-        </w:rPr>
-        <w:t xml:space="preserve">Dentro de las mejoras </w:t>
-      </w:r>
-      <w:r>
-        <w:rPr>
-          <w:sz w:val="24"/>
-          <w:szCs w:val="24"/>
-        </w:rPr>
-        <w:t>más</w:t>
-      </w:r>
-      <w:r>
-        <w:rPr>
-          <w:sz w:val="24"/>
-          <w:szCs w:val="24"/>
-        </w:rPr>
-        <w:t xml:space="preserve"> significativas, se encuentran:</w:t>
-      </w:r>
-    </w:p>
-    <w:p>
-      <w:pPr>
-        <w:pStyle w:val="ListParagraph"/>
-        <w:numPr>
-          <w:ilvl w:val="0"/>
-          <w:numId w:val="19"/>
-        </w:numPr>
-        <w:jc w:val="both"/>
-        <w:rPr>
-          <w:sz w:val="24"/>
-          <w:szCs w:val="24"/>
-        </w:rPr>
-      </w:pPr>
-      <w:r>
-        <w:rPr>
-          <w:sz w:val="24"/>
-          <w:szCs w:val="24"/>
-        </w:rPr>
-        <w:t xml:space="preserve">Adicionar una balanza para pesar el mate dentro del producto. La balanza podría ser utilizada para verificar cuanta yerba tiene el mate y así poder ir sirviendo </w:t>
-      </w:r>
-      <w:r>
-        <w:rPr>
-          <w:sz w:val="24"/>
-          <w:szCs w:val="24"/>
-        </w:rPr>
-        <w:t xml:space="preserve">yerba </w:t>
-      </w:r>
-      <w:r>
-        <w:rPr>
-          <w:sz w:val="24"/>
-          <w:szCs w:val="24"/>
-        </w:rPr>
-        <w:t xml:space="preserve">de manera automática sin depender de la aplicación. </w:t>
-      </w:r>
-    </w:p>
-    <w:p>
-      <w:pPr>
-        <w:pStyle w:val="ListParagraph"/>
-        <w:numPr>
-          <w:ilvl w:val="0"/>
-          <w:numId w:val="19"/>
-        </w:numPr>
-        <w:jc w:val="both"/>
-        <w:rPr>
-          <w:sz w:val="24"/>
-          <w:szCs w:val="24"/>
-        </w:rPr>
-      </w:pPr>
-      <w:r>
-        <w:rPr>
-          <w:sz w:val="24"/>
-          <w:szCs w:val="24"/>
-        </w:rPr>
-        <w:t xml:space="preserve">Agregar una cámara que apunte directo al mate y a través de HPC poder ir controlando el estado del mate. Si el Mate se encuentra en </w:t>
-      </w:r>
-      <w:proofErr w:type="gramStart"/>
-      <w:r>
-        <w:rPr>
-          <w:sz w:val="24"/>
-          <w:szCs w:val="24"/>
-        </w:rPr>
-        <w:t>estado ”lavado</w:t>
-      </w:r>
-      <w:proofErr w:type="gramEnd"/>
-      <w:r>
-        <w:rPr>
-          <w:sz w:val="24"/>
-          <w:szCs w:val="24"/>
-        </w:rPr>
-        <w:t xml:space="preserve">”, el sistema o la aplicación podría avisarle al usuario que es tiempo de cambiar la yerba. </w:t>
-      </w:r>
-    </w:p>
-    <w:p>
-      <w:pPr>
-        <w:pStyle w:val="ListParagraph"/>
-        <w:numPr>
-          <w:ilvl w:val="0"/>
-          <w:numId w:val="19"/>
-        </w:numPr>
-        <w:jc w:val="both"/>
-        <w:rPr>
-          <w:sz w:val="24"/>
-          <w:szCs w:val="24"/>
-        </w:rPr>
-      </w:pPr>
-      <w:r>
-        <w:rPr>
-          <w:sz w:val="24"/>
-          <w:szCs w:val="24"/>
-        </w:rPr>
-        <w:lastRenderedPageBreak/>
-        <w:t xml:space="preserve">Agregar comandos por control de voz. Actualmente se utilizan aplausos para cebar mates. Sin embargo, se podrían utilizar comandos de voz para utilizar el producto lo cual liberaría al usuario del manejo de la aplicación y podría servir mates, yerba, azúcar o calentar el agua hablando con SMARTE. </w:t>
-      </w:r>
-    </w:p>
-    <w:p>
-      <w:pPr>
-        <w:jc w:val="both"/>
-        <w:rPr>
-          <w:sz w:val="24"/>
-          <w:szCs w:val="24"/>
-        </w:rPr>
-      </w:pPr>
-    </w:p>
-    <w:p>
-      <w:pPr>
-        <w:jc w:val="both"/>
-        <w:rPr>
-          <w:b/>
-          <w:bCs/>
-          <w:sz w:val="28"/>
-          <w:szCs w:val="28"/>
-        </w:rPr>
-      </w:pPr>
-      <w:r>
-        <w:rPr>
-          <w:b/>
-          <w:bCs/>
-          <w:sz w:val="28"/>
-          <w:szCs w:val="28"/>
-        </w:rPr>
-        <w:t>Manual de usuario</w:t>
-      </w:r>
-    </w:p>
-    <w:p>
-      <w:pPr>
-        <w:jc w:val="both"/>
-        <w:rPr>
-          <w:i/>
-          <w:iCs/>
-          <w:sz w:val="24"/>
-          <w:szCs w:val="24"/>
-          <w:u w:val="single"/>
-        </w:rPr>
-      </w:pPr>
-      <w:r>
-        <w:rPr>
-          <w:i/>
-          <w:iCs/>
-          <w:sz w:val="24"/>
-          <w:szCs w:val="24"/>
-          <w:u w:val="single"/>
-        </w:rPr>
-        <w:t>Aplicación Android</w:t>
-      </w:r>
-    </w:p>
-    <w:p>
-      <w:pPr>
-        <w:jc w:val="both"/>
-        <w:rPr>
-          <w:sz w:val="24"/>
-          <w:szCs w:val="24"/>
-        </w:rPr>
-      </w:pPr>
-      <w:r>
-        <w:rPr>
+          <w:rFonts w:eastAsia="Times New Roman" w:cs="Arial"/>
+          <w:color w:val="281F18"/>
+          <w:sz w:val="24"/>
+          <w:szCs w:val="24"/>
+        </w:rPr>
+      </w:pPr>
+      <w:r>
+        <w:rPr>
+          <w:rFonts w:eastAsia="Times New Roman" w:cs="Arial"/>
+          <w:color w:val="281F18"/>
           <w:sz w:val="24"/>
           <w:szCs w:val="24"/>
         </w:rPr>
         <w:tab/>
-        <w:t xml:space="preserve">Al ingresar a la </w:t>
-      </w:r>
-      <w:r>
-        <w:rPr>
-          <w:sz w:val="24"/>
-          <w:szCs w:val="24"/>
-        </w:rPr>
-        <w:t xml:space="preserve">aplicación, </w:t>
-      </w:r>
-      <w:r>
-        <w:rPr>
-          <w:sz w:val="24"/>
-          <w:szCs w:val="24"/>
-        </w:rPr>
-        <w:t>e</w:t>
-      </w:r>
-      <w:r>
-        <w:rPr>
-          <w:sz w:val="24"/>
-          <w:szCs w:val="24"/>
-        </w:rPr>
-        <w:t>l usuario se</w:t>
-      </w:r>
-      <w:r>
-        <w:rPr>
-          <w:sz w:val="24"/>
-          <w:szCs w:val="24"/>
-        </w:rPr>
-        <w:t xml:space="preserve"> va a encontrar con un menú con las </w:t>
-      </w:r>
-      <w:r>
-        <w:rPr>
-          <w:sz w:val="24"/>
-          <w:szCs w:val="24"/>
-        </w:rPr>
-        <w:t xml:space="preserve">siguientes </w:t>
-      </w:r>
-      <w:r>
-        <w:rPr>
-          <w:sz w:val="24"/>
-          <w:szCs w:val="24"/>
-        </w:rPr>
-        <w:t>opciones</w:t>
-      </w:r>
-      <w:r>
-        <w:rPr>
-          <w:sz w:val="24"/>
-          <w:szCs w:val="24"/>
-        </w:rPr>
-        <w:t>:</w:t>
-      </w:r>
-    </w:p>
-    <w:p>
-      <w:pPr>
-        <w:pStyle w:val="ListParagraph"/>
-        <w:numPr>
-          <w:ilvl w:val="0"/>
-          <w:numId w:val="20"/>
-        </w:numPr>
-        <w:jc w:val="both"/>
-        <w:rPr>
-          <w:sz w:val="24"/>
-          <w:szCs w:val="24"/>
-        </w:rPr>
-      </w:pPr>
-      <w:r>
-        <w:rPr>
-          <w:b/>
-          <w:bCs/>
-          <w:i/>
-          <w:iCs/>
-          <w:sz w:val="24"/>
-          <w:szCs w:val="24"/>
-        </w:rPr>
-        <w:t>Empezar a cebar</w:t>
-      </w:r>
-      <w:r>
-        <w:rPr>
-          <w:b/>
-          <w:bCs/>
-          <w:sz w:val="24"/>
-          <w:szCs w:val="24"/>
-        </w:rPr>
-        <w:t>:</w:t>
-      </w:r>
-      <w:r>
-        <w:rPr>
-          <w:sz w:val="24"/>
-          <w:szCs w:val="24"/>
-        </w:rPr>
-        <w:t xml:space="preserve"> Utilizado para comenzar a utilizar el Producto.</w:t>
-      </w:r>
-    </w:p>
-    <w:p>
-      <w:pPr>
-        <w:pStyle w:val="ListParagraph"/>
-        <w:numPr>
-          <w:ilvl w:val="0"/>
-          <w:numId w:val="20"/>
-        </w:numPr>
-        <w:jc w:val="both"/>
-        <w:rPr>
-          <w:sz w:val="24"/>
-          <w:szCs w:val="24"/>
-        </w:rPr>
-      </w:pPr>
-      <w:r>
-        <w:rPr>
-          <w:b/>
-          <w:bCs/>
-          <w:i/>
-          <w:iCs/>
-          <w:sz w:val="24"/>
-          <w:szCs w:val="24"/>
-        </w:rPr>
-        <w:t>Configuración perfiles cebador</w:t>
-      </w:r>
-      <w:r>
-        <w:rPr>
-          <w:b/>
-          <w:bCs/>
-          <w:sz w:val="24"/>
-          <w:szCs w:val="24"/>
-        </w:rPr>
-        <w:t>:</w:t>
-      </w:r>
-      <w:r>
-        <w:rPr>
-          <w:sz w:val="24"/>
-          <w:szCs w:val="24"/>
-        </w:rPr>
-        <w:t xml:space="preserve"> Permite configurar al usuario distintos perfiles de mate en base a la cantidad de </w:t>
-      </w:r>
-      <w:r>
-        <w:rPr>
-          <w:sz w:val="24"/>
-          <w:szCs w:val="24"/>
-        </w:rPr>
-        <w:t>azúcar</w:t>
-      </w:r>
-      <w:r>
-        <w:rPr>
-          <w:sz w:val="24"/>
-          <w:szCs w:val="24"/>
-        </w:rPr>
-        <w:t xml:space="preserve"> que desee.</w:t>
-      </w:r>
-    </w:p>
-    <w:p>
-      <w:pPr>
-        <w:pStyle w:val="ListParagraph"/>
-        <w:numPr>
-          <w:ilvl w:val="0"/>
-          <w:numId w:val="20"/>
-        </w:numPr>
-        <w:jc w:val="both"/>
-        <w:rPr>
-          <w:sz w:val="24"/>
-          <w:szCs w:val="24"/>
-        </w:rPr>
-      </w:pPr>
-      <w:r>
-        <w:rPr>
-          <w:b/>
-          <w:bCs/>
-          <w:i/>
-          <w:iCs/>
-          <w:sz w:val="24"/>
-          <w:szCs w:val="24"/>
-        </w:rPr>
-        <w:t>Panel de control</w:t>
-      </w:r>
-      <w:r>
-        <w:rPr>
-          <w:sz w:val="24"/>
-          <w:szCs w:val="24"/>
-        </w:rPr>
-        <w:t>: Da una rápida vista al estado del sistema embebido.</w:t>
-      </w:r>
-    </w:p>
-    <w:p>
-      <w:pPr>
-        <w:pStyle w:val="ListParagraph"/>
-        <w:numPr>
-          <w:ilvl w:val="0"/>
-          <w:numId w:val="20"/>
-        </w:numPr>
-        <w:jc w:val="both"/>
-        <w:rPr>
-          <w:sz w:val="24"/>
-          <w:szCs w:val="24"/>
-        </w:rPr>
-      </w:pPr>
-      <w:r>
-        <w:rPr>
-          <w:b/>
-          <w:bCs/>
-          <w:i/>
-          <w:iCs/>
-          <w:sz w:val="24"/>
-          <w:szCs w:val="24"/>
-        </w:rPr>
-        <w:t>Estadísticas</w:t>
-      </w:r>
-      <w:r>
-        <w:rPr>
-          <w:sz w:val="24"/>
-          <w:szCs w:val="24"/>
-        </w:rPr>
-        <w:t>: Muestra el</w:t>
-      </w:r>
-      <w:r>
-        <w:rPr>
-          <w:sz w:val="24"/>
-          <w:szCs w:val="24"/>
-        </w:rPr>
-        <w:t xml:space="preserve"> uso del producto.</w:t>
-      </w:r>
-    </w:p>
-    <w:p>
-      <w:pPr>
-        <w:ind w:left="1440" w:firstLine="720"/>
-        <w:jc w:val="both"/>
-        <w:rPr>
-          <w:sz w:val="24"/>
-          <w:szCs w:val="24"/>
-        </w:rPr>
-      </w:pPr>
+      </w:r>
       <w:r>
         <w:rPr>
           <w:noProof/>
-          <w:sz w:val="24"/>
-          <w:szCs w:val="24"/>
         </w:rPr>
         <w:drawing>
-          <wp:inline distT="0" distB="0" distL="0" distR="0" wp14:anchorId="03F6E3C5" wp14:editId="318C9FDC">
-            <wp:extent cx="2790825" cy="4448175"/>
-            <wp:effectExtent l="0" t="0" r="9525" b="9525"/>
-            <wp:docPr id="107" name="Picture 107"/>
+          <wp:inline distT="0" distB="0" distL="0" distR="0" wp14:anchorId="5090AD2C" wp14:editId="41744E5C">
+            <wp:extent cx="1619250" cy="1528414"/>
+            <wp:effectExtent l="0" t="0" r="0" b="0"/>
+            <wp:docPr id="1" name="Picture 1"/>
             <wp:cNvGraphicFramePr>
               <a:graphicFrameLocks xmlns:a="http://schemas.openxmlformats.org/drawingml/2006/main" noChangeAspect="1"/>
             </wp:cNvGraphicFramePr>
@@ -12441,7 +11668,7 @@
                   <pic:spPr>
                     <a:xfrm>
                       <a:off x="0" y="0"/>
-                      <a:ext cx="2790825" cy="4448175"/>
+                      <a:ext cx="1633407" cy="1541777"/>
                     </a:xfrm>
                     <a:prstGeom prst="rect">
                       <a:avLst/>
@@ -12453,85 +11680,24 @@
           </wp:inline>
         </w:drawing>
       </w:r>
-    </w:p>
-    <w:p>
-      <w:pPr>
-        <w:ind w:left="720"/>
-        <w:jc w:val="both"/>
-        <w:rPr>
-          <w:sz w:val="24"/>
-          <w:szCs w:val="24"/>
-          <w:u w:val="single"/>
-        </w:rPr>
-      </w:pPr>
-      <w:r>
-        <w:rPr>
-          <w:sz w:val="24"/>
-          <w:szCs w:val="24"/>
-          <w:u w:val="single"/>
-        </w:rPr>
-        <w:lastRenderedPageBreak/>
-        <w:t>Empezar a cebar:</w:t>
-      </w:r>
-    </w:p>
-    <w:p>
-      <w:pPr>
-        <w:ind w:left="720"/>
-        <w:jc w:val="both"/>
-        <w:rPr>
-          <w:sz w:val="24"/>
-          <w:szCs w:val="24"/>
-        </w:rPr>
-      </w:pPr>
-      <w:r>
-        <w:rPr>
+      <w:r>
+        <w:rPr>
+          <w:rFonts w:eastAsia="Times New Roman" w:cs="Arial"/>
+          <w:color w:val="281F18"/>
           <w:sz w:val="24"/>
           <w:szCs w:val="24"/>
         </w:rPr>
         <w:tab/>
-        <w:t xml:space="preserve">Permite seleccionar el tipo de uso que se le va a dar al producto. </w:t>
-      </w:r>
-    </w:p>
-    <w:p>
-      <w:pPr>
-        <w:jc w:val="both"/>
-        <w:rPr>
-          <w:sz w:val="24"/>
-          <w:szCs w:val="24"/>
-        </w:rPr>
-      </w:pPr>
-      <w:r>
-        <w:rPr>
-          <w:sz w:val="24"/>
-          <w:szCs w:val="24"/>
-        </w:rPr>
-        <w:tab/>
-      </w:r>
-      <w:r>
-        <w:rPr>
-          <w:sz w:val="24"/>
-          <w:szCs w:val="24"/>
-        </w:rPr>
-        <w:tab/>
-      </w:r>
-      <w:r>
-        <w:rPr>
-          <w:sz w:val="24"/>
-          <w:szCs w:val="24"/>
-        </w:rPr>
-        <w:tab/>
       </w:r>
       <w:r>
         <w:rPr>
           <w:noProof/>
-          <w:sz w:val="24"/>
-          <w:szCs w:val="24"/>
         </w:rPr>
         <w:drawing>
-          <wp:inline distT="0" distB="0" distL="0" distR="0" wp14:anchorId="12FB5FB2" wp14:editId="5092F80B">
-            <wp:extent cx="2809875" cy="2076450"/>
-            <wp:effectExtent l="0" t="0" r="9525" b="0"/>
-            <wp:docPr id="108" name="Picture 108"/>
+          <wp:inline distT="0" distB="0" distL="0" distR="0" wp14:anchorId="5BD47BD8" wp14:editId="7BA12D22">
+            <wp:extent cx="1895475" cy="1514669"/>
+            <wp:effectExtent l="0" t="0" r="0" b="9525"/>
+            <wp:docPr id="3" name="Picture 3"/>
             <wp:cNvGraphicFramePr>
               <a:graphicFrameLocks xmlns:a="http://schemas.openxmlformats.org/drawingml/2006/main" noChangeAspect="1"/>
             </wp:cNvGraphicFramePr>
@@ -12551,7 +11717,7 @@
                   <pic:spPr>
                     <a:xfrm>
                       <a:off x="0" y="0"/>
-                      <a:ext cx="2809875" cy="2076450"/>
+                      <a:ext cx="1904140" cy="1521593"/>
                     </a:xfrm>
                     <a:prstGeom prst="rect">
                       <a:avLst/>
@@ -12566,19 +11732,226 @@
     </w:p>
     <w:p>
       <w:pPr>
+        <w:ind w:firstLine="720"/>
         <w:jc w:val="both"/>
         <w:rPr>
-          <w:sz w:val="24"/>
-          <w:szCs w:val="24"/>
-        </w:rPr>
-      </w:pPr>
+          <w:rFonts w:eastAsia="Times New Roman" w:cs="Arial"/>
+          <w:color w:val="281F18"/>
+          <w:sz w:val="24"/>
+          <w:szCs w:val="24"/>
+        </w:rPr>
+      </w:pPr>
+    </w:p>
+    <w:p>
+      <w:pPr>
+        <w:jc w:val="both"/>
+        <w:rPr>
+          <w:rFonts w:eastAsia="Times New Roman" w:cs="Arial"/>
+          <w:color w:val="281F18"/>
+          <w:sz w:val="24"/>
+          <w:szCs w:val="24"/>
+        </w:rPr>
+      </w:pPr>
+    </w:p>
+    <w:p>
+      <w:pPr>
+        <w:jc w:val="both"/>
+        <w:rPr>
+          <w:sz w:val="24"/>
+          <w:szCs w:val="24"/>
+        </w:rPr>
+      </w:pPr>
+      <w:r>
+        <w:rPr>
+          <w:sz w:val="24"/>
+          <w:szCs w:val="24"/>
+        </w:rPr>
+        <w:br w:type="page"/>
+      </w:r>
+    </w:p>
+    <w:p>
+      <w:pPr>
+        <w:jc w:val="both"/>
+        <w:rPr>
+          <w:b/>
+          <w:bCs/>
+          <w:sz w:val="28"/>
+          <w:szCs w:val="28"/>
+        </w:rPr>
+      </w:pPr>
+      <w:r>
+        <w:rPr>
+          <w:b/>
+          <w:bCs/>
+          <w:sz w:val="28"/>
+          <w:szCs w:val="28"/>
+        </w:rPr>
+        <w:lastRenderedPageBreak/>
+        <w:t>Android</w:t>
+      </w:r>
+    </w:p>
+    <w:p>
+      <w:pPr>
+        <w:ind w:firstLine="720"/>
+        <w:jc w:val="both"/>
+        <w:rPr>
+          <w:sz w:val="24"/>
+          <w:szCs w:val="24"/>
+        </w:rPr>
+      </w:pPr>
+      <w:r>
+        <w:rPr>
+          <w:sz w:val="24"/>
+          <w:szCs w:val="24"/>
+        </w:rPr>
+        <w:t>El objetivo principal de la aplicación es interactuar con el SE de manera remota. La aplicación permite controlar los actuadores del Sistema embebido de manera manual o</w:t>
+      </w:r>
+      <w:r>
+        <w:rPr>
+          <w:sz w:val="24"/>
+          <w:szCs w:val="24"/>
+        </w:rPr>
+        <w:t xml:space="preserve"> de manera </w:t>
+      </w:r>
+      <w:proofErr w:type="spellStart"/>
+      <w:r>
+        <w:rPr>
+          <w:sz w:val="24"/>
+          <w:szCs w:val="24"/>
+        </w:rPr>
+        <w:t>automatica</w:t>
+      </w:r>
+      <w:proofErr w:type="spellEnd"/>
+      <w:r>
+        <w:rPr>
+          <w:sz w:val="24"/>
+          <w:szCs w:val="24"/>
+        </w:rPr>
+        <w:t xml:space="preserve"> basado en perfiles predefinidos.</w:t>
+      </w:r>
+    </w:p>
+    <w:p>
+      <w:pPr>
+        <w:ind w:firstLine="720"/>
+        <w:jc w:val="both"/>
+        <w:rPr>
+          <w:sz w:val="24"/>
+          <w:szCs w:val="24"/>
+        </w:rPr>
+      </w:pPr>
+      <w:r>
+        <w:rPr>
+          <w:sz w:val="24"/>
+          <w:szCs w:val="24"/>
+        </w:rPr>
+        <w:t>El usuario tiene la posibilidad de crear su propio perfil, eligiendo cantidad de yerba y azúcar que desea para poder hacer uso del modo automático de cebado y solo ocuparse de servir el agua.</w:t>
+      </w:r>
+    </w:p>
+    <w:p>
+      <w:pPr>
+        <w:ind w:firstLine="720"/>
+        <w:jc w:val="both"/>
+        <w:rPr>
+          <w:sz w:val="24"/>
+          <w:szCs w:val="24"/>
+        </w:rPr>
+      </w:pPr>
+      <w:r>
+        <w:rPr>
+          <w:sz w:val="24"/>
+          <w:szCs w:val="24"/>
+        </w:rPr>
+        <w:t xml:space="preserve">La sección de estadísticas presenta de manera amigable la cantidad de mate tomado y azúcar consumida. Los valores tomados se utilizan para alertar al usuario en el caso de que haya consumido más azúcar de la recomendada por día. Todos los cálculos se realizan en un </w:t>
+      </w:r>
+      <w:proofErr w:type="spellStart"/>
+      <w:r>
+        <w:rPr>
+          <w:sz w:val="24"/>
+          <w:szCs w:val="24"/>
+        </w:rPr>
+        <w:t>thread</w:t>
+      </w:r>
+      <w:proofErr w:type="spellEnd"/>
+      <w:r>
+        <w:rPr>
+          <w:sz w:val="24"/>
+          <w:szCs w:val="24"/>
+        </w:rPr>
+        <w:t xml:space="preserve"> separado utilizando </w:t>
+      </w:r>
+      <w:proofErr w:type="spellStart"/>
+      <w:r>
+        <w:rPr>
+          <w:sz w:val="24"/>
+          <w:szCs w:val="24"/>
+        </w:rPr>
+        <w:t>AsyncTask</w:t>
+      </w:r>
+      <w:proofErr w:type="spellEnd"/>
+      <w:r>
+        <w:rPr>
+          <w:sz w:val="24"/>
+          <w:szCs w:val="24"/>
+        </w:rPr>
+        <w:t>.</w:t>
+      </w:r>
+    </w:p>
+    <w:p>
+      <w:pPr>
+        <w:ind w:firstLine="720"/>
+        <w:jc w:val="both"/>
+        <w:rPr>
+          <w:rFonts w:eastAsia="Times New Roman" w:cs="Arial"/>
+          <w:color w:val="281F18"/>
+          <w:sz w:val="24"/>
+          <w:szCs w:val="24"/>
+        </w:rPr>
+      </w:pPr>
+    </w:p>
+    <w:p>
+      <w:pPr>
+        <w:jc w:val="both"/>
+        <w:rPr>
+          <w:b/>
+          <w:bCs/>
+          <w:sz w:val="28"/>
+          <w:szCs w:val="28"/>
+        </w:rPr>
+      </w:pPr>
+      <w:r>
+        <w:rPr>
+          <w:b/>
+          <w:bCs/>
+          <w:sz w:val="28"/>
+          <w:szCs w:val="28"/>
+        </w:rPr>
+        <w:t>Limitaciones del producto</w:t>
+      </w:r>
+    </w:p>
+    <w:p>
+      <w:pPr>
+        <w:pStyle w:val="ListParagraph"/>
+        <w:ind w:left="0" w:firstLine="720"/>
+        <w:jc w:val="both"/>
+        <w:rPr>
+          <w:sz w:val="24"/>
+          <w:szCs w:val="24"/>
+        </w:rPr>
+      </w:pPr>
+      <w:r>
+        <w:rPr>
+          <w:sz w:val="24"/>
+          <w:szCs w:val="24"/>
+        </w:rPr>
+        <w:t>A continuación, se detallan las limitaciones del prototipo:</w:t>
+      </w:r>
     </w:p>
     <w:p>
       <w:pPr>
         <w:pStyle w:val="ListParagraph"/>
         <w:numPr>
           <w:ilvl w:val="0"/>
-          <w:numId w:val="21"/>
+          <w:numId w:val="18"/>
         </w:numPr>
         <w:jc w:val="both"/>
         <w:rPr>
@@ -12588,33 +11961,523 @@
       </w:pPr>
       <w:r>
         <w:rPr>
+          <w:sz w:val="24"/>
+          <w:szCs w:val="24"/>
+        </w:rPr>
+        <w:t>La utilización de agua caliente, un calentador de agua y un sensor de temperatura acorde. La limitación no es por el prototipo en sí, sino por un tema de riesgos al manejar agua a tan alta temperatura. Sin embargo, al ser un prototipo, se solucion</w:t>
+      </w:r>
+      <w:r>
+        <w:rPr>
+          <w:sz w:val="24"/>
+          <w:szCs w:val="24"/>
+        </w:rPr>
+        <w:t>ó</w:t>
+      </w:r>
+      <w:r>
+        <w:rPr>
+          <w:sz w:val="24"/>
+          <w:szCs w:val="24"/>
+        </w:rPr>
+        <w:t xml:space="preserve"> utilizando sensores de humedad relativos aumentando la temperatura con un secador de pelo o alguna otra fuente de calor disponible</w:t>
+      </w:r>
+      <w:r>
+        <w:rPr>
+          <w:sz w:val="24"/>
+          <w:szCs w:val="24"/>
+        </w:rPr>
+        <w:t>. E</w:t>
+      </w:r>
+      <w:r>
+        <w:rPr>
+          <w:sz w:val="24"/>
+          <w:szCs w:val="24"/>
+        </w:rPr>
+        <w:t xml:space="preserve">l calentador de agua </w:t>
+      </w:r>
+      <w:r>
+        <w:rPr>
+          <w:sz w:val="24"/>
+          <w:szCs w:val="24"/>
+        </w:rPr>
+        <w:t xml:space="preserve">se emuló </w:t>
+      </w:r>
+      <w:r>
+        <w:rPr>
+          <w:sz w:val="24"/>
+          <w:szCs w:val="24"/>
+        </w:rPr>
+        <w:t>utilizando</w:t>
+      </w:r>
+      <w:r>
+        <w:rPr>
+          <w:sz w:val="24"/>
+          <w:szCs w:val="24"/>
+        </w:rPr>
+        <w:t xml:space="preserve"> </w:t>
+      </w:r>
+      <w:proofErr w:type="spellStart"/>
+      <w:r>
+        <w:rPr>
+          <w:sz w:val="24"/>
+          <w:szCs w:val="24"/>
+        </w:rPr>
+        <w:t>LEDs</w:t>
+      </w:r>
+      <w:proofErr w:type="spellEnd"/>
+      <w:r>
+        <w:rPr>
+          <w:sz w:val="24"/>
+          <w:szCs w:val="24"/>
+        </w:rPr>
+        <w:t xml:space="preserve"> con señal </w:t>
+      </w:r>
+      <w:r>
+        <w:rPr>
+          <w:sz w:val="24"/>
+          <w:szCs w:val="24"/>
+        </w:rPr>
+        <w:t>PWM.</w:t>
+      </w:r>
+    </w:p>
+    <w:p>
+      <w:pPr>
+        <w:pStyle w:val="ListParagraph"/>
+        <w:numPr>
+          <w:ilvl w:val="0"/>
+          <w:numId w:val="18"/>
+        </w:numPr>
+        <w:jc w:val="both"/>
+        <w:rPr>
+          <w:sz w:val="24"/>
+          <w:szCs w:val="24"/>
+        </w:rPr>
+      </w:pPr>
+      <w:r>
+        <w:rPr>
+          <w:sz w:val="24"/>
+          <w:szCs w:val="24"/>
+        </w:rPr>
+        <w:t>Debido a la potencia de la bomba de agua, al activarla, producía ruido en el resto de los sensores y actuadores lo que hacia que los servos sg90 se activaran al mismo tiempo que la bomba. Para poder solucionar este inconveniente, se utilizó para la bomba un</w:t>
+      </w:r>
+      <w:r>
+        <w:rPr>
+          <w:sz w:val="24"/>
+          <w:szCs w:val="24"/>
+        </w:rPr>
+        <w:t>a</w:t>
+      </w:r>
+      <w:r>
+        <w:rPr>
+          <w:sz w:val="24"/>
+          <w:szCs w:val="24"/>
+        </w:rPr>
+        <w:t xml:space="preserve"> </w:t>
+      </w:r>
+      <w:proofErr w:type="spellStart"/>
+      <w:r>
+        <w:rPr>
+          <w:sz w:val="24"/>
+          <w:szCs w:val="24"/>
+        </w:rPr>
+        <w:t>P</w:t>
+      </w:r>
+      <w:r>
+        <w:rPr>
+          <w:sz w:val="24"/>
+          <w:szCs w:val="24"/>
+        </w:rPr>
+        <w:t>rotoboard</w:t>
+      </w:r>
+      <w:proofErr w:type="spellEnd"/>
+      <w:r>
+        <w:rPr>
+          <w:sz w:val="24"/>
+          <w:szCs w:val="24"/>
+        </w:rPr>
+        <w:t xml:space="preserve"> distint</w:t>
+      </w:r>
+      <w:r>
+        <w:rPr>
+          <w:sz w:val="24"/>
+          <w:szCs w:val="24"/>
+        </w:rPr>
+        <w:t>a</w:t>
+      </w:r>
+      <w:r>
+        <w:rPr>
+          <w:sz w:val="24"/>
+          <w:szCs w:val="24"/>
+        </w:rPr>
+        <w:t xml:space="preserve"> y una fuente de alimentación distinta donde el único contacto con el resto del circuito se daba a través </w:t>
+      </w:r>
+      <w:r>
+        <w:rPr>
+          <w:sz w:val="24"/>
+          <w:szCs w:val="24"/>
+        </w:rPr>
+        <w:t>de un</w:t>
+      </w:r>
+      <w:r>
+        <w:rPr>
+          <w:sz w:val="24"/>
+          <w:szCs w:val="24"/>
+        </w:rPr>
+        <w:t xml:space="preserve"> relé.</w:t>
+      </w:r>
+    </w:p>
+    <w:p>
+      <w:pPr>
+        <w:pStyle w:val="ListParagraph"/>
+        <w:ind w:left="0"/>
+        <w:jc w:val="both"/>
+        <w:rPr>
+          <w:sz w:val="24"/>
+          <w:szCs w:val="24"/>
+        </w:rPr>
+      </w:pPr>
+    </w:p>
+    <w:p>
+      <w:pPr>
+        <w:jc w:val="both"/>
+        <w:rPr>
+          <w:b/>
+          <w:bCs/>
+          <w:sz w:val="28"/>
+          <w:szCs w:val="28"/>
+        </w:rPr>
+      </w:pPr>
+      <w:r>
+        <w:rPr>
+          <w:b/>
+          <w:bCs/>
+          <w:sz w:val="28"/>
+          <w:szCs w:val="28"/>
+        </w:rPr>
+        <w:t>Mejoras al producto</w:t>
+      </w:r>
+    </w:p>
+    <w:p>
+      <w:pPr>
+        <w:ind w:firstLine="720"/>
+        <w:jc w:val="both"/>
+        <w:rPr>
+          <w:sz w:val="24"/>
+          <w:szCs w:val="24"/>
+        </w:rPr>
+      </w:pPr>
+      <w:r>
+        <w:rPr>
+          <w:sz w:val="24"/>
+          <w:szCs w:val="24"/>
+        </w:rPr>
+        <w:t xml:space="preserve">Dentro de las mejoras </w:t>
+      </w:r>
+      <w:r>
+        <w:rPr>
+          <w:sz w:val="24"/>
+          <w:szCs w:val="24"/>
+        </w:rPr>
+        <w:t>más</w:t>
+      </w:r>
+      <w:r>
+        <w:rPr>
+          <w:sz w:val="24"/>
+          <w:szCs w:val="24"/>
+        </w:rPr>
+        <w:t xml:space="preserve"> significativas, se encuentran:</w:t>
+      </w:r>
+    </w:p>
+    <w:p>
+      <w:pPr>
+        <w:pStyle w:val="ListParagraph"/>
+        <w:numPr>
+          <w:ilvl w:val="0"/>
+          <w:numId w:val="19"/>
+        </w:numPr>
+        <w:jc w:val="both"/>
+        <w:rPr>
+          <w:sz w:val="24"/>
+          <w:szCs w:val="24"/>
+        </w:rPr>
+      </w:pPr>
+      <w:r>
+        <w:rPr>
+          <w:sz w:val="24"/>
+          <w:szCs w:val="24"/>
+        </w:rPr>
+        <w:t xml:space="preserve">Adicionar una balanza para pesar el mate dentro del producto. La balanza podría ser utilizada para verificar cuanta yerba tiene el mate y así poder ir sirviendo </w:t>
+      </w:r>
+      <w:r>
+        <w:rPr>
+          <w:sz w:val="24"/>
+          <w:szCs w:val="24"/>
+        </w:rPr>
+        <w:t xml:space="preserve">yerba </w:t>
+      </w:r>
+      <w:r>
+        <w:rPr>
+          <w:sz w:val="24"/>
+          <w:szCs w:val="24"/>
+        </w:rPr>
+        <w:t xml:space="preserve">de manera automática sin depender de la aplicación. </w:t>
+      </w:r>
+    </w:p>
+    <w:p>
+      <w:pPr>
+        <w:pStyle w:val="ListParagraph"/>
+        <w:numPr>
+          <w:ilvl w:val="0"/>
+          <w:numId w:val="19"/>
+        </w:numPr>
+        <w:jc w:val="both"/>
+        <w:rPr>
+          <w:sz w:val="24"/>
+          <w:szCs w:val="24"/>
+        </w:rPr>
+      </w:pPr>
+      <w:r>
+        <w:rPr>
+          <w:sz w:val="24"/>
+          <w:szCs w:val="24"/>
+        </w:rPr>
+        <w:t xml:space="preserve">Agregar una cámara que apunte directo al mate y a través de HPC poder ir controlando el estado del mate. Si el Mate se encuentra en </w:t>
+      </w:r>
+      <w:proofErr w:type="gramStart"/>
+      <w:r>
+        <w:rPr>
+          <w:sz w:val="24"/>
+          <w:szCs w:val="24"/>
+        </w:rPr>
+        <w:t>estado ”lavado</w:t>
+      </w:r>
+      <w:proofErr w:type="gramEnd"/>
+      <w:r>
+        <w:rPr>
+          <w:sz w:val="24"/>
+          <w:szCs w:val="24"/>
+        </w:rPr>
+        <w:t xml:space="preserve">”, el sistema o la aplicación podría avisarle al usuario que es tiempo de cambiar la yerba. </w:t>
+      </w:r>
+    </w:p>
+    <w:p>
+      <w:pPr>
+        <w:pStyle w:val="ListParagraph"/>
+        <w:numPr>
+          <w:ilvl w:val="0"/>
+          <w:numId w:val="19"/>
+        </w:numPr>
+        <w:jc w:val="both"/>
+        <w:rPr>
+          <w:sz w:val="24"/>
+          <w:szCs w:val="24"/>
+        </w:rPr>
+      </w:pPr>
+      <w:r>
+        <w:rPr>
+          <w:sz w:val="24"/>
+          <w:szCs w:val="24"/>
+        </w:rPr>
+        <w:lastRenderedPageBreak/>
+        <w:t xml:space="preserve">Agregar comandos por control de voz. Actualmente se utilizan aplausos para cebar mates. Sin embargo, se podrían utilizar comandos de voz para utilizar el producto lo cual liberaría al usuario del manejo de la aplicación y podría servir mates, yerba, azúcar o calentar el agua hablando con SMARTE. </w:t>
+      </w:r>
+    </w:p>
+    <w:p>
+      <w:pPr>
+        <w:jc w:val="both"/>
+        <w:rPr>
+          <w:sz w:val="24"/>
+          <w:szCs w:val="24"/>
+        </w:rPr>
+      </w:pPr>
+    </w:p>
+    <w:p>
+      <w:pPr>
+        <w:jc w:val="both"/>
+        <w:rPr>
+          <w:b/>
+          <w:bCs/>
+          <w:sz w:val="28"/>
+          <w:szCs w:val="28"/>
+        </w:rPr>
+      </w:pPr>
+      <w:r>
+        <w:rPr>
+          <w:b/>
+          <w:bCs/>
+          <w:sz w:val="28"/>
+          <w:szCs w:val="28"/>
+        </w:rPr>
+        <w:t>Manual de usuario</w:t>
+      </w:r>
+    </w:p>
+    <w:p>
+      <w:pPr>
+        <w:jc w:val="both"/>
+        <w:rPr>
           <w:i/>
           <w:iCs/>
           <w:sz w:val="24"/>
           <w:szCs w:val="24"/>
-        </w:rPr>
-        <w:t>Perfiles</w:t>
-      </w:r>
-      <w:r>
-        <w:rPr>
-          <w:sz w:val="24"/>
-          <w:szCs w:val="24"/>
-        </w:rPr>
-        <w:t xml:space="preserve">: En base a perfiles predefinidos, el usuario puede cebar mates con solo presionar el perfil deseado. Al presionar alguno de los perfiles, se </w:t>
-      </w:r>
-      <w:r>
-        <w:rPr>
-          <w:sz w:val="24"/>
-          <w:szCs w:val="24"/>
-        </w:rPr>
-        <w:t>enviará</w:t>
-      </w:r>
-      <w:r>
-        <w:rPr>
-          <w:sz w:val="24"/>
-          <w:szCs w:val="24"/>
-        </w:rPr>
-        <w:t xml:space="preserve"> al SE que sirva </w:t>
+          <w:u w:val="single"/>
+        </w:rPr>
+      </w:pPr>
+      <w:r>
+        <w:rPr>
+          <w:i/>
+          <w:iCs/>
+          <w:sz w:val="24"/>
+          <w:szCs w:val="24"/>
+          <w:u w:val="single"/>
+        </w:rPr>
+        <w:t>Aplicación Android</w:t>
+      </w:r>
+    </w:p>
+    <w:p>
+      <w:pPr>
+        <w:jc w:val="both"/>
+        <w:rPr>
+          <w:sz w:val="24"/>
+          <w:szCs w:val="24"/>
+        </w:rPr>
+      </w:pPr>
+      <w:r>
+        <w:rPr>
+          <w:sz w:val="24"/>
+          <w:szCs w:val="24"/>
+        </w:rPr>
+        <w:tab/>
+        <w:t xml:space="preserve">Al ingresar a la </w:t>
+      </w:r>
+      <w:r>
+        <w:rPr>
+          <w:sz w:val="24"/>
+          <w:szCs w:val="24"/>
+        </w:rPr>
+        <w:t xml:space="preserve">aplicación, </w:t>
+      </w:r>
+      <w:r>
+        <w:rPr>
+          <w:sz w:val="24"/>
+          <w:szCs w:val="24"/>
+        </w:rPr>
+        <w:t>e</w:t>
+      </w:r>
+      <w:r>
+        <w:rPr>
+          <w:sz w:val="24"/>
+          <w:szCs w:val="24"/>
+        </w:rPr>
+        <w:t>l usuario se</w:t>
+      </w:r>
+      <w:r>
+        <w:rPr>
+          <w:sz w:val="24"/>
+          <w:szCs w:val="24"/>
+        </w:rPr>
+        <w:t xml:space="preserve"> va a encontrar con un menú con las </w:t>
+      </w:r>
+      <w:r>
+        <w:rPr>
+          <w:sz w:val="24"/>
+          <w:szCs w:val="24"/>
+        </w:rPr>
+        <w:t xml:space="preserve">siguientes </w:t>
+      </w:r>
+      <w:r>
+        <w:rPr>
+          <w:sz w:val="24"/>
+          <w:szCs w:val="24"/>
+        </w:rPr>
+        <w:t>opciones</w:t>
+      </w:r>
+      <w:r>
+        <w:rPr>
+          <w:sz w:val="24"/>
+          <w:szCs w:val="24"/>
+        </w:rPr>
+        <w:t>:</w:t>
+      </w:r>
+    </w:p>
+    <w:p>
+      <w:pPr>
+        <w:pStyle w:val="ListParagraph"/>
+        <w:numPr>
+          <w:ilvl w:val="0"/>
+          <w:numId w:val="20"/>
+        </w:numPr>
+        <w:jc w:val="both"/>
+        <w:rPr>
+          <w:sz w:val="24"/>
+          <w:szCs w:val="24"/>
+        </w:rPr>
+      </w:pPr>
+      <w:r>
+        <w:rPr>
+          <w:b/>
+          <w:bCs/>
+          <w:i/>
+          <w:iCs/>
+          <w:sz w:val="24"/>
+          <w:szCs w:val="24"/>
+        </w:rPr>
+        <w:t>Empezar a cebar</w:t>
+      </w:r>
+      <w:r>
+        <w:rPr>
+          <w:b/>
+          <w:bCs/>
+          <w:sz w:val="24"/>
+          <w:szCs w:val="24"/>
+        </w:rPr>
+        <w:t>:</w:t>
+      </w:r>
+      <w:r>
+        <w:rPr>
+          <w:sz w:val="24"/>
+          <w:szCs w:val="24"/>
+        </w:rPr>
+        <w:t xml:space="preserve"> Utilizado para comenzar a utilizar el Producto.</w:t>
+      </w:r>
+    </w:p>
+    <w:p>
+      <w:pPr>
+        <w:pStyle w:val="ListParagraph"/>
+        <w:numPr>
+          <w:ilvl w:val="0"/>
+          <w:numId w:val="20"/>
+        </w:numPr>
+        <w:jc w:val="both"/>
+        <w:rPr>
+          <w:sz w:val="24"/>
+          <w:szCs w:val="24"/>
+        </w:rPr>
+      </w:pPr>
+      <w:r>
+        <w:rPr>
+          <w:b/>
+          <w:bCs/>
+          <w:i/>
+          <w:iCs/>
+          <w:sz w:val="24"/>
+          <w:szCs w:val="24"/>
+        </w:rPr>
+        <w:t>Configuración perfiles cebador</w:t>
+      </w:r>
+      <w:r>
+        <w:rPr>
+          <w:b/>
+          <w:bCs/>
+          <w:sz w:val="24"/>
+          <w:szCs w:val="24"/>
+        </w:rPr>
+        <w:t>:</w:t>
+      </w:r>
+      <w:r>
+        <w:rPr>
+          <w:sz w:val="24"/>
+          <w:szCs w:val="24"/>
+        </w:rPr>
+        <w:t xml:space="preserve"> Permite configurar al usuario distintos perfiles de mate en base a la cantidad de </w:t>
       </w:r>
       <w:r>
         <w:rPr>
@@ -12628,20 +12491,16 @@
           <w:sz w:val="24"/>
           <w:szCs w:val="24"/>
         </w:rPr>
-        <w:t xml:space="preserve"> (si es requerido)</w:t>
-      </w:r>
-      <w:r>
-        <w:rPr>
-          <w:sz w:val="24"/>
-          <w:szCs w:val="24"/>
-        </w:rPr>
-        <w:t xml:space="preserve"> y agua. </w:t>
+        <w:t xml:space="preserve"> que desee.</w:t>
       </w:r>
     </w:p>
     <w:p>
       <w:pPr>
         <w:pStyle w:val="ListParagraph"/>
-        <w:ind w:left="1800"/>
+        <w:numPr>
+          <w:ilvl w:val="0"/>
+          <w:numId w:val="20"/>
+        </w:numPr>
         <w:jc w:val="both"/>
         <w:rPr>
           <w:sz w:val="24"/>
@@ -12650,16 +12509,30 @@
       </w:pPr>
       <w:r>
         <w:rPr>
-          <w:sz w:val="24"/>
-          <w:szCs w:val="24"/>
-        </w:rPr>
-        <w:t xml:space="preserve">Existen algunos perfiles precargados como “Diabetes” o “Amargo”. Sin embargo, desde la opción “Configurar Perfiles Cebador” se pueden configurar nuevos perfiles. </w:t>
+          <w:b/>
+          <w:bCs/>
+          <w:i/>
+          <w:iCs/>
+          <w:sz w:val="24"/>
+          <w:szCs w:val="24"/>
+        </w:rPr>
+        <w:t>Panel de control</w:t>
+      </w:r>
+      <w:r>
+        <w:rPr>
+          <w:sz w:val="24"/>
+          <w:szCs w:val="24"/>
+        </w:rPr>
+        <w:t>: Da una rápida vista al estado del sistema embebido.</w:t>
       </w:r>
     </w:p>
     <w:p>
       <w:pPr>
         <w:pStyle w:val="ListParagraph"/>
-        <w:ind w:left="1800"/>
+        <w:numPr>
+          <w:ilvl w:val="0"/>
+          <w:numId w:val="20"/>
+        </w:numPr>
         <w:jc w:val="both"/>
         <w:rPr>
           <w:sz w:val="24"/>
@@ -12668,11 +12541,39 @@
       </w:pPr>
       <w:r>
         <w:rPr>
-          <w:sz w:val="24"/>
-          <w:szCs w:val="24"/>
-        </w:rPr>
-        <w:tab/>
-      </w:r>
+          <w:b/>
+          <w:bCs/>
+          <w:i/>
+          <w:iCs/>
+          <w:sz w:val="24"/>
+          <w:szCs w:val="24"/>
+        </w:rPr>
+        <w:t>Estadísticas</w:t>
+      </w:r>
+      <w:r>
+        <w:rPr>
+          <w:sz w:val="24"/>
+          <w:szCs w:val="24"/>
+        </w:rPr>
+        <w:t>: Muestra el</w:t>
+      </w:r>
+      <w:r>
+        <w:rPr>
+          <w:sz w:val="24"/>
+          <w:szCs w:val="24"/>
+        </w:rPr>
+        <w:t xml:space="preserve"> uso del producto.</w:t>
+      </w:r>
+    </w:p>
+    <w:p>
+      <w:pPr>
+        <w:ind w:left="1440" w:firstLine="720"/>
+        <w:jc w:val="both"/>
+        <w:rPr>
+          <w:sz w:val="24"/>
+          <w:szCs w:val="24"/>
+        </w:rPr>
+      </w:pPr>
       <w:r>
         <w:rPr>
           <w:noProof/>
@@ -12680,10 +12581,10 @@
           <w:szCs w:val="24"/>
         </w:rPr>
         <w:drawing>
-          <wp:inline distT="0" distB="0" distL="0" distR="0" wp14:anchorId="16E4E66C" wp14:editId="66687B46">
-            <wp:extent cx="2828925" cy="2638425"/>
+          <wp:inline distT="0" distB="0" distL="0" distR="0" wp14:anchorId="03F6E3C5" wp14:editId="318C9FDC">
+            <wp:extent cx="2790825" cy="4448175"/>
             <wp:effectExtent l="0" t="0" r="9525" b="9525"/>
-            <wp:docPr id="110" name="Picture 110"/>
+            <wp:docPr id="107" name="Picture 107"/>
             <wp:cNvGraphicFramePr>
               <a:graphicFrameLocks xmlns:a="http://schemas.openxmlformats.org/drawingml/2006/main" noChangeAspect="1"/>
             </wp:cNvGraphicFramePr>
@@ -12703,7 +12604,7 @@
                   <pic:spPr>
                     <a:xfrm>
                       <a:off x="0" y="0"/>
-                      <a:ext cx="2828925" cy="2638425"/>
+                      <a:ext cx="2790825" cy="4448175"/>
                     </a:xfrm>
                     <a:prstGeom prst="rect">
                       <a:avLst/>
@@ -12718,22 +12619,27 @@
     </w:p>
     <w:p>
       <w:pPr>
-        <w:pStyle w:val="ListParagraph"/>
-        <w:ind w:left="1800"/>
+        <w:ind w:left="720"/>
         <w:jc w:val="both"/>
         <w:rPr>
           <w:sz w:val="24"/>
           <w:szCs w:val="24"/>
-        </w:rPr>
-      </w:pPr>
-    </w:p>
-    <w:p>
-      <w:pPr>
-        <w:pStyle w:val="ListParagraph"/>
-        <w:numPr>
-          <w:ilvl w:val="0"/>
-          <w:numId w:val="21"/>
-        </w:numPr>
+          <w:u w:val="single"/>
+        </w:rPr>
+      </w:pPr>
+      <w:r>
+        <w:rPr>
+          <w:sz w:val="24"/>
+          <w:szCs w:val="24"/>
+          <w:u w:val="single"/>
+        </w:rPr>
+        <w:lastRenderedPageBreak/>
+        <w:t>Empezar a cebar:</w:t>
+      </w:r>
+    </w:p>
+    <w:p>
+      <w:pPr>
+        <w:ind w:left="720"/>
         <w:jc w:val="both"/>
         <w:rPr>
           <w:sz w:val="24"/>
@@ -12742,32 +12648,15 @@
       </w:pPr>
       <w:r>
         <w:rPr>
-          <w:i/>
-          <w:iCs/>
-          <w:sz w:val="24"/>
-          <w:szCs w:val="24"/>
-        </w:rPr>
-        <w:t>A gusto</w:t>
-      </w:r>
-      <w:r>
-        <w:rPr>
-          <w:sz w:val="24"/>
-          <w:szCs w:val="24"/>
-        </w:rPr>
-        <w:t>: Permite cebar mate de manera manual.</w:t>
-      </w:r>
-      <w:r>
-        <w:rPr>
-          <w:sz w:val="24"/>
-          <w:szCs w:val="24"/>
-        </w:rPr>
-        <w:t xml:space="preserve"> Seleccionando el botón correspondiente el SE reaccionará acordemente.</w:t>
-      </w:r>
-    </w:p>
-    <w:p>
-      <w:pPr>
-        <w:pStyle w:val="ListParagraph"/>
-        <w:ind w:left="1440" w:firstLine="720"/>
+          <w:sz w:val="24"/>
+          <w:szCs w:val="24"/>
+        </w:rPr>
+        <w:tab/>
+        <w:t xml:space="preserve">Permite seleccionar el tipo de uso que se le va a dar al producto. </w:t>
+      </w:r>
+    </w:p>
+    <w:p>
+      <w:pPr>
         <w:jc w:val="both"/>
         <w:rPr>
           <w:sz w:val="24"/>
@@ -12776,16 +12665,36 @@
       </w:pPr>
       <w:r>
         <w:rPr>
+          <w:sz w:val="24"/>
+          <w:szCs w:val="24"/>
+        </w:rPr>
+        <w:tab/>
+      </w:r>
+      <w:r>
+        <w:rPr>
+          <w:sz w:val="24"/>
+          <w:szCs w:val="24"/>
+        </w:rPr>
+        <w:tab/>
+      </w:r>
+      <w:r>
+        <w:rPr>
+          <w:sz w:val="24"/>
+          <w:szCs w:val="24"/>
+        </w:rPr>
+        <w:tab/>
+      </w:r>
+      <w:r>
+        <w:rPr>
           <w:noProof/>
           <w:sz w:val="24"/>
           <w:szCs w:val="24"/>
         </w:rPr>
-        <w:lastRenderedPageBreak/>
         <w:drawing>
-          <wp:inline distT="0" distB="0" distL="0" distR="0" wp14:anchorId="133DEE23" wp14:editId="49E56977">
-            <wp:extent cx="2828925" cy="2762250"/>
+          <wp:inline distT="0" distB="0" distL="0" distR="0" wp14:anchorId="12FB5FB2" wp14:editId="5092F80B">
+            <wp:extent cx="2809875" cy="2076450"/>
             <wp:effectExtent l="0" t="0" r="9525" b="0"/>
-            <wp:docPr id="109" name="Picture 109"/>
+            <wp:docPr id="108" name="Picture 108"/>
             <wp:cNvGraphicFramePr>
               <a:graphicFrameLocks xmlns:a="http://schemas.openxmlformats.org/drawingml/2006/main" noChangeAspect="1"/>
             </wp:cNvGraphicFramePr>
@@ -12805,7 +12714,7 @@
                   <pic:spPr>
                     <a:xfrm>
                       <a:off x="0" y="0"/>
-                      <a:ext cx="2828925" cy="2762250"/>
+                      <a:ext cx="2809875" cy="2076450"/>
                     </a:xfrm>
                     <a:prstGeom prst="rect">
                       <a:avLst/>
@@ -12817,73 +12726,29 @@
           </wp:inline>
         </w:drawing>
       </w:r>
-      <w:r>
-        <w:rPr>
-          <w:sz w:val="24"/>
-          <w:szCs w:val="24"/>
-        </w:rPr>
-        <w:tab/>
-      </w:r>
-    </w:p>
-    <w:p>
-      <w:pPr>
-        <w:ind w:firstLine="720"/>
+    </w:p>
+    <w:p>
+      <w:pPr>
         <w:jc w:val="both"/>
         <w:rPr>
           <w:sz w:val="24"/>
           <w:szCs w:val="24"/>
-          <w:u w:val="single"/>
-        </w:rPr>
-      </w:pPr>
-    </w:p>
-    <w:p>
-      <w:pPr>
-        <w:ind w:firstLine="720"/>
+        </w:rPr>
+      </w:pPr>
+    </w:p>
+    <w:p>
+      <w:pPr>
+        <w:pStyle w:val="ListParagraph"/>
+        <w:numPr>
+          <w:ilvl w:val="0"/>
+          <w:numId w:val="21"/>
+        </w:numPr>
         <w:jc w:val="both"/>
         <w:rPr>
           <w:sz w:val="24"/>
           <w:szCs w:val="24"/>
-          <w:u w:val="single"/>
-        </w:rPr>
-      </w:pPr>
-      <w:r>
-        <w:rPr>
-          <w:sz w:val="24"/>
-          <w:szCs w:val="24"/>
-          <w:u w:val="single"/>
-        </w:rPr>
-        <w:t>Configuración perfiles cebador</w:t>
-      </w:r>
-    </w:p>
-    <w:p>
-      <w:pPr>
-        <w:jc w:val="both"/>
-        <w:rPr>
-          <w:sz w:val="24"/>
-          <w:szCs w:val="24"/>
-        </w:rPr>
-      </w:pPr>
-      <w:r>
-        <w:rPr>
-          <w:sz w:val="24"/>
-          <w:szCs w:val="24"/>
-        </w:rPr>
-        <w:tab/>
-      </w:r>
-      <w:r>
-        <w:rPr>
-          <w:sz w:val="24"/>
-          <w:szCs w:val="24"/>
-        </w:rPr>
-        <w:tab/>
-      </w:r>
-      <w:r>
-        <w:rPr>
-          <w:sz w:val="24"/>
-          <w:szCs w:val="24"/>
-        </w:rPr>
-        <w:t>El usuario puede crear un perfil para luego ser utilizado en “</w:t>
-      </w:r>
+        </w:rPr>
+      </w:pPr>
       <w:r>
         <w:rPr>
           <w:i/>
@@ -12891,18 +12756,55 @@
           <w:sz w:val="24"/>
           <w:szCs w:val="24"/>
         </w:rPr>
-        <w:t>Empezar a Cebar</w:t>
-      </w:r>
-      <w:r>
-        <w:rPr>
-          <w:sz w:val="24"/>
-          <w:szCs w:val="24"/>
-        </w:rPr>
-        <w:t>”</w:t>
-      </w:r>
-    </w:p>
-    <w:p>
-      <w:pPr>
+        <w:t>Perfiles</w:t>
+      </w:r>
+      <w:r>
+        <w:rPr>
+          <w:sz w:val="24"/>
+          <w:szCs w:val="24"/>
+        </w:rPr>
+        <w:t xml:space="preserve">: En base a perfiles predefinidos, el usuario puede cebar mates con solo presionar el perfil deseado. Al presionar alguno de los perfiles, se </w:t>
+      </w:r>
+      <w:r>
+        <w:rPr>
+          <w:sz w:val="24"/>
+          <w:szCs w:val="24"/>
+        </w:rPr>
+        <w:t>enviará</w:t>
+      </w:r>
+      <w:r>
+        <w:rPr>
+          <w:sz w:val="24"/>
+          <w:szCs w:val="24"/>
+        </w:rPr>
+        <w:t xml:space="preserve"> al SE que sirva </w:t>
+      </w:r>
+      <w:r>
+        <w:rPr>
+          <w:sz w:val="24"/>
+          <w:szCs w:val="24"/>
+        </w:rPr>
+        <w:t>azúcar</w:t>
+      </w:r>
+      <w:r>
+        <w:rPr>
+          <w:sz w:val="24"/>
+          <w:szCs w:val="24"/>
+        </w:rPr>
+        <w:t xml:space="preserve"> (si es requerido)</w:t>
+      </w:r>
+      <w:r>
+        <w:rPr>
+          <w:sz w:val="24"/>
+          <w:szCs w:val="24"/>
+        </w:rPr>
+        <w:t xml:space="preserve"> y agua. </w:t>
+      </w:r>
+    </w:p>
+    <w:p>
+      <w:pPr>
+        <w:pStyle w:val="ListParagraph"/>
+        <w:ind w:left="1800"/>
         <w:jc w:val="both"/>
         <w:rPr>
           <w:sz w:val="24"/>
@@ -12914,33 +12816,37 @@
           <w:sz w:val="24"/>
           <w:szCs w:val="24"/>
         </w:rPr>
+        <w:t xml:space="preserve">Existen algunos perfiles precargados como “Diabetes” o “Amargo”. Sin embargo, desde la opción “Configurar Perfiles Cebador” se pueden configurar nuevos perfiles. </w:t>
+      </w:r>
+    </w:p>
+    <w:p>
+      <w:pPr>
+        <w:pStyle w:val="ListParagraph"/>
+        <w:ind w:left="1800"/>
+        <w:jc w:val="both"/>
+        <w:rPr>
+          <w:sz w:val="24"/>
+          <w:szCs w:val="24"/>
+        </w:rPr>
+      </w:pPr>
+      <w:r>
+        <w:rPr>
+          <w:sz w:val="24"/>
+          <w:szCs w:val="24"/>
+        </w:rPr>
         <w:tab/>
       </w:r>
       <w:r>
         <w:rPr>
-          <w:sz w:val="24"/>
-          <w:szCs w:val="24"/>
-        </w:rPr>
-        <w:tab/>
-      </w:r>
-      <w:r>
-        <w:rPr>
-          <w:sz w:val="24"/>
-          <w:szCs w:val="24"/>
-        </w:rPr>
-        <w:tab/>
-      </w:r>
-      <w:r>
-        <w:rPr>
           <w:noProof/>
           <w:sz w:val="24"/>
           <w:szCs w:val="24"/>
         </w:rPr>
         <w:drawing>
-          <wp:inline distT="0" distB="0" distL="0" distR="0" wp14:anchorId="3467A3FF" wp14:editId="070B2F34">
-            <wp:extent cx="2809875" cy="3990975"/>
+          <wp:inline distT="0" distB="0" distL="0" distR="0" wp14:anchorId="16E4E66C" wp14:editId="66687B46">
+            <wp:extent cx="2828925" cy="2638425"/>
             <wp:effectExtent l="0" t="0" r="9525" b="9525"/>
-            <wp:docPr id="111" name="Picture 111"/>
+            <wp:docPr id="110" name="Picture 110"/>
             <wp:cNvGraphicFramePr>
               <a:graphicFrameLocks xmlns:a="http://schemas.openxmlformats.org/drawingml/2006/main" noChangeAspect="1"/>
             </wp:cNvGraphicFramePr>
@@ -12960,7 +12866,7 @@
                   <pic:spPr>
                     <a:xfrm>
                       <a:off x="0" y="0"/>
-                      <a:ext cx="2809875" cy="3990975"/>
+                      <a:ext cx="2828925" cy="2638425"/>
                     </a:xfrm>
                     <a:prstGeom prst="rect">
                       <a:avLst/>
@@ -12975,185 +12881,74 @@
     </w:p>
     <w:p>
       <w:pPr>
-        <w:ind w:firstLine="720"/>
+        <w:pStyle w:val="ListParagraph"/>
+        <w:ind w:left="1800"/>
         <w:jc w:val="both"/>
         <w:rPr>
           <w:sz w:val="24"/>
           <w:szCs w:val="24"/>
-          <w:u w:val="single"/>
-        </w:rPr>
-      </w:pPr>
-    </w:p>
-    <w:p>
-      <w:pPr>
-        <w:ind w:firstLine="720"/>
+        </w:rPr>
+      </w:pPr>
+    </w:p>
+    <w:p>
+      <w:pPr>
+        <w:pStyle w:val="ListParagraph"/>
+        <w:numPr>
+          <w:ilvl w:val="0"/>
+          <w:numId w:val="21"/>
+        </w:numPr>
         <w:jc w:val="both"/>
         <w:rPr>
           <w:sz w:val="24"/>
           <w:szCs w:val="24"/>
-          <w:u w:val="single"/>
-        </w:rPr>
-      </w:pPr>
-      <w:r>
-        <w:rPr>
-          <w:sz w:val="24"/>
-          <w:szCs w:val="24"/>
-          <w:u w:val="single"/>
+        </w:rPr>
+      </w:pPr>
+      <w:r>
+        <w:rPr>
+          <w:i/>
+          <w:iCs/>
+          <w:sz w:val="24"/>
+          <w:szCs w:val="24"/>
+        </w:rPr>
+        <w:t>A gusto</w:t>
+      </w:r>
+      <w:r>
+        <w:rPr>
+          <w:sz w:val="24"/>
+          <w:szCs w:val="24"/>
+        </w:rPr>
+        <w:t>: Permite cebar mate de manera manual.</w:t>
+      </w:r>
+      <w:r>
+        <w:rPr>
+          <w:sz w:val="24"/>
+          <w:szCs w:val="24"/>
+        </w:rPr>
+        <w:t xml:space="preserve"> Seleccionando el botón correspondiente el SE reaccionará acordemente.</w:t>
+      </w:r>
+    </w:p>
+    <w:p>
+      <w:pPr>
+        <w:pStyle w:val="ListParagraph"/>
+        <w:ind w:left="1440" w:firstLine="720"/>
+        <w:jc w:val="both"/>
+        <w:rPr>
+          <w:sz w:val="24"/>
+          <w:szCs w:val="24"/>
+        </w:rPr>
+      </w:pPr>
+      <w:r>
+        <w:rPr>
+          <w:noProof/>
+          <w:sz w:val="24"/>
+          <w:szCs w:val="24"/>
         </w:rPr>
         <w:lastRenderedPageBreak/>
-        <w:t>Panel de control:</w:t>
-      </w:r>
-    </w:p>
-    <w:p>
-      <w:pPr>
-        <w:jc w:val="both"/>
-        <w:rPr>
-          <w:sz w:val="24"/>
-          <w:szCs w:val="24"/>
-        </w:rPr>
-      </w:pPr>
-      <w:r>
-        <w:rPr>
-          <w:sz w:val="24"/>
-          <w:szCs w:val="24"/>
-        </w:rPr>
-        <w:tab/>
-      </w:r>
-      <w:r>
-        <w:rPr>
-          <w:sz w:val="24"/>
-          <w:szCs w:val="24"/>
-        </w:rPr>
-        <w:tab/>
-      </w:r>
-      <w:r>
-        <w:rPr>
-          <w:sz w:val="24"/>
-          <w:szCs w:val="24"/>
-        </w:rPr>
-        <w:t xml:space="preserve">De manera rápida </w:t>
-      </w:r>
-      <w:r>
-        <w:rPr>
-          <w:sz w:val="24"/>
-          <w:szCs w:val="24"/>
-        </w:rPr>
-        <w:t>se</w:t>
-      </w:r>
-      <w:r>
-        <w:rPr>
-          <w:sz w:val="24"/>
-          <w:szCs w:val="24"/>
-        </w:rPr>
-        <w:t xml:space="preserve"> </w:t>
-      </w:r>
-      <w:r>
-        <w:rPr>
-          <w:sz w:val="24"/>
-          <w:szCs w:val="24"/>
-        </w:rPr>
-        <w:t>puede acceder al estado del SE.</w:t>
-      </w:r>
-    </w:p>
-    <w:p>
-      <w:pPr>
-        <w:ind w:firstLine="720"/>
-        <w:jc w:val="both"/>
-        <w:rPr>
-          <w:sz w:val="24"/>
-          <w:szCs w:val="24"/>
-          <w:u w:val="single"/>
-        </w:rPr>
-      </w:pPr>
-      <w:r>
-        <w:rPr>
-          <w:sz w:val="24"/>
-          <w:szCs w:val="24"/>
-          <w:u w:val="single"/>
-        </w:rPr>
-        <w:t>Estadísticas</w:t>
-      </w:r>
-      <w:r>
-        <w:rPr>
-          <w:sz w:val="24"/>
-          <w:szCs w:val="24"/>
-          <w:u w:val="single"/>
-        </w:rPr>
-        <w:t>:</w:t>
-      </w:r>
-    </w:p>
-    <w:p>
-      <w:pPr>
-        <w:ind w:left="720" w:firstLine="720"/>
-        <w:jc w:val="both"/>
-        <w:rPr>
-          <w:sz w:val="24"/>
-          <w:szCs w:val="24"/>
-          <w:u w:val="single"/>
-        </w:rPr>
-      </w:pPr>
-      <w:r>
-        <w:rPr>
-          <w:sz w:val="24"/>
-          <w:szCs w:val="24"/>
-        </w:rPr>
-        <w:t>Se le presenta al usuario las estadísticas del producto históricas y del día en curso.</w:t>
-      </w:r>
-      <w:r>
-        <w:rPr>
-          <w:sz w:val="24"/>
-          <w:szCs w:val="24"/>
-        </w:rPr>
-        <w:t xml:space="preserve"> </w:t>
-      </w:r>
-      <w:r>
-        <w:rPr>
-          <w:sz w:val="24"/>
-          <w:szCs w:val="24"/>
-        </w:rPr>
-        <w:t>El usuario podrá, verificar cuántos mates tomó en el día, cuánta agua y azúcar consumió con los mates tomados y comparar el consumo con los estándares de salud recomendados. En el caso del Agua, la barra de progreso se compara con el estándar diario de 2L de agua. Mientras que barra de Azúcar tiene un máximo de 75g de azúcar.</w:t>
-      </w:r>
-    </w:p>
-    <w:p>
-      <w:pPr>
-        <w:jc w:val="both"/>
-        <w:rPr>
-          <w:sz w:val="24"/>
-          <w:szCs w:val="24"/>
-        </w:rPr>
-      </w:pPr>
-      <w:r>
-        <w:rPr>
-          <w:sz w:val="24"/>
-          <w:szCs w:val="24"/>
-        </w:rPr>
-        <w:tab/>
-      </w:r>
-      <w:r>
-        <w:rPr>
-          <w:sz w:val="24"/>
-          <w:szCs w:val="24"/>
-        </w:rPr>
-        <w:tab/>
-      </w:r>
-      <w:r>
-        <w:rPr>
-          <w:sz w:val="24"/>
-          <w:szCs w:val="24"/>
-        </w:rPr>
-        <w:tab/>
-      </w:r>
-      <w:r>
-        <w:rPr>
-          <w:noProof/>
-          <w:sz w:val="24"/>
-          <w:szCs w:val="24"/>
-        </w:rPr>
         <w:drawing>
-          <wp:inline distT="0" distB="0" distL="0" distR="0" wp14:anchorId="2701BBED" wp14:editId="0893417A">
-            <wp:extent cx="2819400" cy="4495800"/>
-            <wp:effectExtent l="0" t="0" r="0" b="0"/>
-            <wp:docPr id="112" name="Picture 112"/>
+          <wp:inline distT="0" distB="0" distL="0" distR="0" wp14:anchorId="133DEE23" wp14:editId="49E56977">
+            <wp:extent cx="2828925" cy="2762250"/>
+            <wp:effectExtent l="0" t="0" r="9525" b="0"/>
+            <wp:docPr id="109" name="Picture 109"/>
             <wp:cNvGraphicFramePr>
               <a:graphicFrameLocks xmlns:a="http://schemas.openxmlformats.org/drawingml/2006/main" noChangeAspect="1"/>
             </wp:cNvGraphicFramePr>
@@ -13173,6 +12968,366 @@
                   <pic:spPr>
                     <a:xfrm>
                       <a:off x="0" y="0"/>
+                      <a:ext cx="2828925" cy="2762250"/>
+                    </a:xfrm>
+                    <a:prstGeom prst="rect">
+                      <a:avLst/>
+                    </a:prstGeom>
+                  </pic:spPr>
+                </pic:pic>
+              </a:graphicData>
+            </a:graphic>
+          </wp:inline>
+        </w:drawing>
+      </w:r>
+      <w:r>
+        <w:rPr>
+          <w:sz w:val="24"/>
+          <w:szCs w:val="24"/>
+        </w:rPr>
+        <w:tab/>
+      </w:r>
+    </w:p>
+    <w:p>
+      <w:pPr>
+        <w:ind w:firstLine="720"/>
+        <w:jc w:val="both"/>
+        <w:rPr>
+          <w:sz w:val="24"/>
+          <w:szCs w:val="24"/>
+          <w:u w:val="single"/>
+        </w:rPr>
+      </w:pPr>
+    </w:p>
+    <w:p>
+      <w:pPr>
+        <w:ind w:firstLine="720"/>
+        <w:jc w:val="both"/>
+        <w:rPr>
+          <w:sz w:val="24"/>
+          <w:szCs w:val="24"/>
+          <w:u w:val="single"/>
+        </w:rPr>
+      </w:pPr>
+      <w:r>
+        <w:rPr>
+          <w:sz w:val="24"/>
+          <w:szCs w:val="24"/>
+          <w:u w:val="single"/>
+        </w:rPr>
+        <w:t>Configuración perfiles cebador</w:t>
+      </w:r>
+    </w:p>
+    <w:p>
+      <w:pPr>
+        <w:jc w:val="both"/>
+        <w:rPr>
+          <w:sz w:val="24"/>
+          <w:szCs w:val="24"/>
+        </w:rPr>
+      </w:pPr>
+      <w:r>
+        <w:rPr>
+          <w:sz w:val="24"/>
+          <w:szCs w:val="24"/>
+        </w:rPr>
+        <w:tab/>
+      </w:r>
+      <w:r>
+        <w:rPr>
+          <w:sz w:val="24"/>
+          <w:szCs w:val="24"/>
+        </w:rPr>
+        <w:tab/>
+      </w:r>
+      <w:r>
+        <w:rPr>
+          <w:sz w:val="24"/>
+          <w:szCs w:val="24"/>
+        </w:rPr>
+        <w:t>El usuario puede crear un perfil para luego ser utilizado en “</w:t>
+      </w:r>
+      <w:r>
+        <w:rPr>
+          <w:i/>
+          <w:iCs/>
+          <w:sz w:val="24"/>
+          <w:szCs w:val="24"/>
+        </w:rPr>
+        <w:t>Empezar a Cebar</w:t>
+      </w:r>
+      <w:r>
+        <w:rPr>
+          <w:sz w:val="24"/>
+          <w:szCs w:val="24"/>
+        </w:rPr>
+        <w:t>”</w:t>
+      </w:r>
+    </w:p>
+    <w:p>
+      <w:pPr>
+        <w:jc w:val="both"/>
+        <w:rPr>
+          <w:sz w:val="24"/>
+          <w:szCs w:val="24"/>
+        </w:rPr>
+      </w:pPr>
+      <w:r>
+        <w:rPr>
+          <w:sz w:val="24"/>
+          <w:szCs w:val="24"/>
+        </w:rPr>
+        <w:tab/>
+      </w:r>
+      <w:r>
+        <w:rPr>
+          <w:sz w:val="24"/>
+          <w:szCs w:val="24"/>
+        </w:rPr>
+        <w:tab/>
+      </w:r>
+      <w:r>
+        <w:rPr>
+          <w:sz w:val="24"/>
+          <w:szCs w:val="24"/>
+        </w:rPr>
+        <w:tab/>
+      </w:r>
+      <w:r>
+        <w:rPr>
+          <w:noProof/>
+          <w:sz w:val="24"/>
+          <w:szCs w:val="24"/>
+        </w:rPr>
+        <w:drawing>
+          <wp:inline distT="0" distB="0" distL="0" distR="0" wp14:anchorId="3467A3FF" wp14:editId="070B2F34">
+            <wp:extent cx="2809875" cy="3990975"/>
+            <wp:effectExtent l="0" t="0" r="9525" b="9525"/>
+            <wp:docPr id="111" name="Picture 111"/>
+            <wp:cNvGraphicFramePr>
+              <a:graphicFrameLocks xmlns:a="http://schemas.openxmlformats.org/drawingml/2006/main" noChangeAspect="1"/>
+            </wp:cNvGraphicFramePr>
+            <a:graphic xmlns:a="http://schemas.openxmlformats.org/drawingml/2006/main">
+              <a:graphicData uri="http://schemas.openxmlformats.org/drawingml/2006/picture">
+                <pic:pic xmlns:pic="http://schemas.openxmlformats.org/drawingml/2006/picture">
+                  <pic:nvPicPr>
+                    <pic:cNvPr id="1" name=""/>
+                    <pic:cNvPicPr/>
+                  </pic:nvPicPr>
+                  <pic:blipFill>
+                    <a:blip r:embed="rId25"/>
+                    <a:stretch>
+                      <a:fillRect/>
+                    </a:stretch>
+                  </pic:blipFill>
+                  <pic:spPr>
+                    <a:xfrm>
+                      <a:off x="0" y="0"/>
+                      <a:ext cx="2809875" cy="3990975"/>
+                    </a:xfrm>
+                    <a:prstGeom prst="rect">
+                      <a:avLst/>
+                    </a:prstGeom>
+                  </pic:spPr>
+                </pic:pic>
+              </a:graphicData>
+            </a:graphic>
+          </wp:inline>
+        </w:drawing>
+      </w:r>
+    </w:p>
+    <w:p>
+      <w:pPr>
+        <w:ind w:firstLine="720"/>
+        <w:jc w:val="both"/>
+        <w:rPr>
+          <w:sz w:val="24"/>
+          <w:szCs w:val="24"/>
+          <w:u w:val="single"/>
+        </w:rPr>
+      </w:pPr>
+    </w:p>
+    <w:p>
+      <w:pPr>
+        <w:ind w:firstLine="720"/>
+        <w:jc w:val="both"/>
+        <w:rPr>
+          <w:sz w:val="24"/>
+          <w:szCs w:val="24"/>
+          <w:u w:val="single"/>
+        </w:rPr>
+      </w:pPr>
+      <w:r>
+        <w:rPr>
+          <w:sz w:val="24"/>
+          <w:szCs w:val="24"/>
+          <w:u w:val="single"/>
+        </w:rPr>
+        <w:lastRenderedPageBreak/>
+        <w:t>Panel de control:</w:t>
+      </w:r>
+    </w:p>
+    <w:p>
+      <w:pPr>
+        <w:jc w:val="both"/>
+        <w:rPr>
+          <w:sz w:val="24"/>
+          <w:szCs w:val="24"/>
+        </w:rPr>
+      </w:pPr>
+      <w:r>
+        <w:rPr>
+          <w:sz w:val="24"/>
+          <w:szCs w:val="24"/>
+        </w:rPr>
+        <w:tab/>
+      </w:r>
+      <w:r>
+        <w:rPr>
+          <w:sz w:val="24"/>
+          <w:szCs w:val="24"/>
+        </w:rPr>
+        <w:tab/>
+      </w:r>
+      <w:r>
+        <w:rPr>
+          <w:sz w:val="24"/>
+          <w:szCs w:val="24"/>
+        </w:rPr>
+        <w:t xml:space="preserve">De manera rápida </w:t>
+      </w:r>
+      <w:r>
+        <w:rPr>
+          <w:sz w:val="24"/>
+          <w:szCs w:val="24"/>
+        </w:rPr>
+        <w:t>se</w:t>
+      </w:r>
+      <w:r>
+        <w:rPr>
+          <w:sz w:val="24"/>
+          <w:szCs w:val="24"/>
+        </w:rPr>
+        <w:t xml:space="preserve"> </w:t>
+      </w:r>
+      <w:r>
+        <w:rPr>
+          <w:sz w:val="24"/>
+          <w:szCs w:val="24"/>
+        </w:rPr>
+        <w:t>puede acceder al estado del SE.</w:t>
+      </w:r>
+    </w:p>
+    <w:p>
+      <w:pPr>
+        <w:ind w:firstLine="720"/>
+        <w:jc w:val="both"/>
+        <w:rPr>
+          <w:sz w:val="24"/>
+          <w:szCs w:val="24"/>
+          <w:u w:val="single"/>
+        </w:rPr>
+      </w:pPr>
+      <w:r>
+        <w:rPr>
+          <w:sz w:val="24"/>
+          <w:szCs w:val="24"/>
+          <w:u w:val="single"/>
+        </w:rPr>
+        <w:t>Estadísticas:</w:t>
+      </w:r>
+    </w:p>
+    <w:p>
+      <w:pPr>
+        <w:ind w:left="720" w:firstLine="720"/>
+        <w:jc w:val="both"/>
+        <w:rPr>
+          <w:sz w:val="24"/>
+          <w:szCs w:val="24"/>
+          <w:u w:val="single"/>
+        </w:rPr>
+      </w:pPr>
+      <w:r>
+        <w:rPr>
+          <w:sz w:val="24"/>
+          <w:szCs w:val="24"/>
+        </w:rPr>
+        <w:t>Se le presenta al usuario las estadísticas del producto históricas y del día en curso.</w:t>
+      </w:r>
+      <w:r>
+        <w:rPr>
+          <w:sz w:val="24"/>
+          <w:szCs w:val="24"/>
+        </w:rPr>
+        <w:t xml:space="preserve"> </w:t>
+      </w:r>
+      <w:r>
+        <w:rPr>
+          <w:sz w:val="24"/>
+          <w:szCs w:val="24"/>
+        </w:rPr>
+        <w:t>El usuario podrá, verificar cuántos mates tomó en el día, cuánta agua y azúcar consumió con los mates tomados y comparar el consumo con los estándares de salud recomendados. En el caso del Agua, la barra de progreso se compara con el estándar diario de 2L de agua. Mientras que barra de Azúcar tiene un máximo de 75g de azúcar.</w:t>
+      </w:r>
+    </w:p>
+    <w:p>
+      <w:pPr>
+        <w:jc w:val="both"/>
+        <w:rPr>
+          <w:sz w:val="24"/>
+          <w:szCs w:val="24"/>
+        </w:rPr>
+      </w:pPr>
+      <w:r>
+        <w:rPr>
+          <w:sz w:val="24"/>
+          <w:szCs w:val="24"/>
+        </w:rPr>
+        <w:tab/>
+      </w:r>
+      <w:r>
+        <w:rPr>
+          <w:sz w:val="24"/>
+          <w:szCs w:val="24"/>
+        </w:rPr>
+        <w:tab/>
+      </w:r>
+      <w:r>
+        <w:rPr>
+          <w:sz w:val="24"/>
+          <w:szCs w:val="24"/>
+        </w:rPr>
+        <w:tab/>
+      </w:r>
+      <w:r>
+        <w:rPr>
+          <w:noProof/>
+          <w:sz w:val="24"/>
+          <w:szCs w:val="24"/>
+        </w:rPr>
+        <w:drawing>
+          <wp:inline distT="0" distB="0" distL="0" distR="0" wp14:anchorId="2701BBED" wp14:editId="0893417A">
+            <wp:extent cx="2819400" cy="4495800"/>
+            <wp:effectExtent l="0" t="0" r="0" b="0"/>
+            <wp:docPr id="112" name="Picture 112"/>
+            <wp:cNvGraphicFramePr>
+              <a:graphicFrameLocks xmlns:a="http://schemas.openxmlformats.org/drawingml/2006/main" noChangeAspect="1"/>
+            </wp:cNvGraphicFramePr>
+            <a:graphic xmlns:a="http://schemas.openxmlformats.org/drawingml/2006/main">
+              <a:graphicData uri="http://schemas.openxmlformats.org/drawingml/2006/picture">
+                <pic:pic xmlns:pic="http://schemas.openxmlformats.org/drawingml/2006/picture">
+                  <pic:nvPicPr>
+                    <pic:cNvPr id="1" name=""/>
+                    <pic:cNvPicPr/>
+                  </pic:nvPicPr>
+                  <pic:blipFill>
+                    <a:blip r:embed="rId26"/>
+                    <a:stretch>
+                      <a:fillRect/>
+                    </a:stretch>
+                  </pic:blipFill>
+                  <pic:spPr>
+                    <a:xfrm>
+                      <a:off x="0" y="0"/>
                       <a:ext cx="2819400" cy="4495800"/>
                     </a:xfrm>
                     <a:prstGeom prst="rect">
@@ -13323,16 +13478,14 @@
           <w:u w:val="single"/>
         </w:rPr>
       </w:pPr>
-      <w:proofErr w:type="spellStart"/>
       <w:r>
         <w:rPr>
           <w:sz w:val="24"/>
           <w:szCs w:val="24"/>
         </w:rPr>
         <w:lastRenderedPageBreak/>
-        <w:t>Giroscopo</w:t>
-      </w:r>
-      <w:proofErr w:type="spellEnd"/>
+        <w:t>Giróscopo</w:t>
+      </w:r>
       <w:r>
         <w:rPr>
           <w:sz w:val="24"/>
@@ -13462,13 +13615,48 @@
         </w:rPr>
         <w:t xml:space="preserve">se </w:t>
       </w:r>
+      <w:r>
+        <w:rPr>
+          <w:sz w:val="24"/>
+          <w:szCs w:val="24"/>
+        </w:rPr>
+        <w:t>podrá</w:t>
+      </w:r>
+      <w:r>
+        <w:rPr>
+          <w:sz w:val="24"/>
+          <w:szCs w:val="24"/>
+        </w:rPr>
+        <w:t xml:space="preserve"> </w:t>
+      </w:r>
+      <w:r>
+        <w:rPr>
+          <w:sz w:val="24"/>
+          <w:szCs w:val="24"/>
+        </w:rPr>
+        <w:t>realiza</w:t>
+      </w:r>
+      <w:r>
+        <w:rPr>
+          <w:sz w:val="24"/>
+          <w:szCs w:val="24"/>
+        </w:rPr>
+        <w:t>r</w:t>
+      </w:r>
+      <w:r>
+        <w:rPr>
+          <w:sz w:val="24"/>
+          <w:szCs w:val="24"/>
+        </w:rPr>
+        <w:t xml:space="preserve"> un movimiento de </w:t>
+      </w:r>
       <w:proofErr w:type="spellStart"/>
       <w:r>
         <w:rPr>
           <w:sz w:val="24"/>
           <w:szCs w:val="24"/>
         </w:rPr>
-        <w:t>podra</w:t>
+        <w:t>Shake</w:t>
       </w:r>
       <w:proofErr w:type="spellEnd"/>
       <w:r>
@@ -13476,43 +13664,6 @@
           <w:sz w:val="24"/>
           <w:szCs w:val="24"/>
         </w:rPr>
-        <w:t xml:space="preserve"> </w:t>
-      </w:r>
-      <w:r>
-        <w:rPr>
-          <w:sz w:val="24"/>
-          <w:szCs w:val="24"/>
-        </w:rPr>
-        <w:t>realiza</w:t>
-      </w:r>
-      <w:r>
-        <w:rPr>
-          <w:sz w:val="24"/>
-          <w:szCs w:val="24"/>
-        </w:rPr>
-        <w:t>r</w:t>
-      </w:r>
-      <w:r>
-        <w:rPr>
-          <w:sz w:val="24"/>
-          <w:szCs w:val="24"/>
-        </w:rPr>
-        <w:t xml:space="preserve"> un movimiento de </w:t>
-      </w:r>
-      <w:proofErr w:type="spellStart"/>
-      <w:r>
-        <w:rPr>
-          <w:sz w:val="24"/>
-          <w:szCs w:val="24"/>
-        </w:rPr>
-        <w:t>Shake</w:t>
-      </w:r>
-      <w:proofErr w:type="spellEnd"/>
-      <w:r>
-        <w:rPr>
-          <w:sz w:val="24"/>
-          <w:szCs w:val="24"/>
-        </w:rPr>
         <w:t xml:space="preserve"> para activar la bomba</w:t>
       </w:r>
       <w:r>
@@ -13531,8 +13682,8 @@
       </w:r>
     </w:p>
     <w:sectPr>
-      <w:headerReference w:type="default" r:id="rId25"/>
-      <w:footerReference w:type="default" r:id="rId26"/>
+      <w:headerReference w:type="default" r:id="rId27"/>
+      <w:footerReference w:type="default" r:id="rId28"/>
       <w:pgSz w:w="12240" w:h="15840"/>
       <w:pgMar w:top="1440" w:right="1440" w:bottom="1440" w:left="1440" w:header="720" w:footer="720" w:gutter="0"/>
       <w:cols w:space="720"/>
@@ -16157,15 +16308,6 @@
   </w:num>
   <w:num w:numId="7">
     <w:abstractNumId w:val="15"/>
-    <w:lvlOverride w:ilvl="0"/>
-    <w:lvlOverride w:ilvl="1"/>
-    <w:lvlOverride w:ilvl="2"/>
-    <w:lvlOverride w:ilvl="3"/>
-    <w:lvlOverride w:ilvl="4"/>
-    <w:lvlOverride w:ilvl="5"/>
-    <w:lvlOverride w:ilvl="6"/>
-    <w:lvlOverride w:ilvl="7"/>
-    <w:lvlOverride w:ilvl="8"/>
   </w:num>
   <w:num w:numId="8">
     <w:abstractNumId w:val="14"/>
@@ -17085,7 +17227,7 @@
 </file>
 
 <file path=customXml/itemProps1.xml><?xml version="1.0" encoding="utf-8"?>
-<ds:datastoreItem xmlns:ds="http://schemas.openxmlformats.org/officeDocument/2006/customXml" ds:itemID="{5FAEA5F9-FA2B-4308-A234-FCCDFA24B43E}">
+<ds:datastoreItem xmlns:ds="http://schemas.openxmlformats.org/officeDocument/2006/customXml" ds:itemID="{E40787FD-482B-4D5B-9C72-55EC4F02C930}">
   <ds:schemaRefs>
     <ds:schemaRef ds:uri="http://schemas.openxmlformats.org/officeDocument/2006/bibliography"/>
   </ds:schemaRefs>

</xml_diff>